<commit_message>
Added screenshots for user guidelines.
</commit_message>
<xml_diff>
--- a/SoyaShrestha_77356846_ProductionProject/Product_Presentation_SoyaShrestha77356846/3. Monitoring and Controlling/User Guidelines/SmartVitals_System_Guidelines.docx
+++ b/SoyaShrestha_77356846_ProductionProject/Product_Presentation_SoyaShrestha77356846/3. Monitoring and Controlling/User Guidelines/SmartVitals_System_Guidelines.docx
@@ -42,30 +42,259 @@
         <w:rPr>
           <w:rFonts w:ascii="Arial" w:hAnsi="Arial" w:cs="Arial"/>
         </w:rPr>
-        <w:t>The smart vitals system is developed in such as way that it is easy to operate by the end users. The system works in a very simple way, the step-by-step guidelines on how user can access the system are listed below:</w:t>
-      </w:r>
-    </w:p>
-    <w:p>
-      <w:pPr>
-        <w:spacing w:line="360" w:lineRule="auto"/>
-        <w:rPr>
-          <w:rFonts w:ascii="Arial" w:hAnsi="Arial" w:cs="Arial"/>
-        </w:rPr>
-      </w:pPr>
-    </w:p>
-    <w:p>
-      <w:pPr>
-        <w:spacing w:line="360" w:lineRule="auto"/>
-        <w:rPr>
-          <w:rFonts w:ascii="Arial" w:hAnsi="Arial" w:cs="Arial"/>
-        </w:rPr>
-      </w:pPr>
-      <w:r>
-        <w:rPr>
-          <w:rFonts w:ascii="Arial" w:hAnsi="Arial" w:cs="Arial"/>
-        </w:rPr>
-        <w:t>Step 1: The system turns on when the user plugs in the power bank module with the device.</w:t>
-      </w:r>
+        <w:t>The smart vitals system is developed in such a way that it is easy to operate by the end users. The system works in a very simple way, the step-by-step guidelines on how user can access the system are listed below:</w:t>
+      </w:r>
+    </w:p>
+    <w:p>
+      <w:pPr>
+        <w:spacing w:line="360" w:lineRule="auto"/>
+        <w:rPr>
+          <w:rFonts w:ascii="Arial" w:hAnsi="Arial" w:cs="Arial"/>
+        </w:rPr>
+      </w:pPr>
+    </w:p>
+    <w:p>
+      <w:pPr>
+        <w:spacing w:line="360" w:lineRule="auto"/>
+        <w:rPr>
+          <w:rFonts w:ascii="Arial" w:hAnsi="Arial" w:cs="Arial"/>
+        </w:rPr>
+      </w:pPr>
+      <w:r>
+        <w:rPr>
+          <w:rFonts w:ascii="Arial" w:hAnsi="Arial" w:cs="Arial"/>
+        </w:rPr>
+        <w:t>The system turns on when the user plugs in the power bank module with the device.</w:t>
+      </w:r>
+    </w:p>
+    <w:p>
+      <w:pPr>
+        <w:spacing w:line="360" w:lineRule="auto"/>
+        <w:jc w:val="center"/>
+        <w:rPr>
+          <w:rFonts w:ascii="Arial" w:hAnsi="Arial" w:cs="Arial"/>
+        </w:rPr>
+      </w:pPr>
+      <w:r>
+        <w:rPr>
+          <w:rFonts w:ascii="Arial" w:hAnsi="Arial" w:cs="Arial"/>
+          <w:noProof/>
+        </w:rPr>
+        <mc:AlternateContent>
+          <mc:Choice Requires="wps">
+            <w:drawing>
+              <wp:anchor distT="0" distB="0" distL="114300" distR="114300" simplePos="0" relativeHeight="251661312" behindDoc="0" locked="0" layoutInCell="1" allowOverlap="1" wp14:anchorId="736027C9" wp14:editId="2049E275">
+                <wp:simplePos x="0" y="0"/>
+                <wp:positionH relativeFrom="column">
+                  <wp:posOffset>3970378</wp:posOffset>
+                </wp:positionH>
+                <wp:positionV relativeFrom="paragraph">
+                  <wp:posOffset>1765052</wp:posOffset>
+                </wp:positionV>
+                <wp:extent cx="438089" cy="502773"/>
+                <wp:effectExtent l="0" t="0" r="19685" b="12065"/>
+                <wp:wrapNone/>
+                <wp:docPr id="982903487" name="Rectangle 2"/>
+                <wp:cNvGraphicFramePr/>
+                <a:graphic xmlns:a="http://schemas.openxmlformats.org/drawingml/2006/main">
+                  <a:graphicData uri="http://schemas.microsoft.com/office/word/2010/wordprocessingShape">
+                    <wps:wsp>
+                      <wps:cNvSpPr/>
+                      <wps:spPr>
+                        <a:xfrm>
+                          <a:off x="0" y="0"/>
+                          <a:ext cx="438089" cy="502773"/>
+                        </a:xfrm>
+                        <a:prstGeom prst="rect">
+                          <a:avLst/>
+                        </a:prstGeom>
+                        <a:noFill/>
+                        <a:ln w="19050">
+                          <a:solidFill>
+                            <a:srgbClr val="0070C0"/>
+                          </a:solidFill>
+                        </a:ln>
+                      </wps:spPr>
+                      <wps:style>
+                        <a:lnRef idx="0">
+                          <a:scrgbClr r="0" g="0" b="0"/>
+                        </a:lnRef>
+                        <a:fillRef idx="0">
+                          <a:scrgbClr r="0" g="0" b="0"/>
+                        </a:fillRef>
+                        <a:effectRef idx="0">
+                          <a:scrgbClr r="0" g="0" b="0"/>
+                        </a:effectRef>
+                        <a:fontRef idx="minor">
+                          <a:schemeClr val="dk1"/>
+                        </a:fontRef>
+                      </wps:style>
+                      <wps:bodyPr rot="0" spcFirstLastPara="0" vertOverflow="overflow" horzOverflow="overflow" vert="horz" wrap="square" lIns="91440" tIns="45720" rIns="91440" bIns="45720" numCol="1" spcCol="0" rtlCol="0" fromWordArt="0" anchor="ctr" anchorCtr="0" forceAA="0" compatLnSpc="1">
+                        <a:prstTxWarp prst="textNoShape">
+                          <a:avLst/>
+                        </a:prstTxWarp>
+                        <a:noAutofit/>
+                      </wps:bodyPr>
+                    </wps:wsp>
+                  </a:graphicData>
+                </a:graphic>
+                <wp14:sizeRelH relativeFrom="margin">
+                  <wp14:pctWidth>0</wp14:pctWidth>
+                </wp14:sizeRelH>
+                <wp14:sizeRelV relativeFrom="margin">
+                  <wp14:pctHeight>0</wp14:pctHeight>
+                </wp14:sizeRelV>
+              </wp:anchor>
+            </w:drawing>
+          </mc:Choice>
+          <mc:Fallback>
+            <w:pict>
+              <v:rect w14:anchorId="3AAA8B03" id="Rectangle 2" o:spid="_x0000_s1026" style="position:absolute;margin-left:312.65pt;margin-top:139pt;width:34.5pt;height:39.6pt;z-index:251661312;visibility:visible;mso-wrap-style:square;mso-width-percent:0;mso-height-percent:0;mso-wrap-distance-left:9pt;mso-wrap-distance-top:0;mso-wrap-distance-right:9pt;mso-wrap-distance-bottom:0;mso-position-horizontal:absolute;mso-position-horizontal-relative:text;mso-position-vertical:absolute;mso-position-vertical-relative:text;mso-width-percent:0;mso-height-percent:0;mso-width-relative:margin;mso-height-relative:margin;v-text-anchor:middle" o:gfxdata="UEsDBBQABgAIAAAAIQC2gziS/gAAAOEBAAATAAAAW0NvbnRlbnRfVHlwZXNdLnhtbJSRQU7DMBBF&#10;90jcwfIWJU67QAgl6YK0S0CoHGBkTxKLZGx5TGhvj5O2G0SRWNoz/78nu9wcxkFMGNg6quQqL6RA&#10;0s5Y6ir5vt9lD1JwBDIwOMJKHpHlpr69KfdHjyxSmriSfYz+USnWPY7AufNIadK6MEJMx9ApD/oD&#10;OlTrorhX2lFEilmcO2RdNtjC5xDF9pCuTyYBB5bi6bQ4syoJ3g9WQ0ymaiLzg5KdCXlKLjvcW893&#10;SUOqXwnz5DrgnHtJTxOsQfEKIT7DmDSUCaxw7Rqn8787ZsmRM9e2VmPeBN4uqYvTtW7jvijg9N/y&#10;JsXecLq0q+WD6m8AAAD//wMAUEsDBBQABgAIAAAAIQA4/SH/1gAAAJQBAAALAAAAX3JlbHMvLnJl&#10;bHOkkMFqwzAMhu+DvYPRfXGawxijTi+j0GvpHsDYimMaW0Yy2fr2M4PBMnrbUb/Q94l/f/hMi1qR&#10;JVI2sOt6UJgd+ZiDgffL8ekFlFSbvV0oo4EbChzGx4f9GRdb25HMsYhqlCwG5lrLq9biZkxWOiqY&#10;22YiTra2kYMu1l1tQD30/bPm3wwYN0x18gb45AdQl1tp5j/sFB2T0FQ7R0nTNEV3j6o9feQzro1i&#10;OWA14Fm+Q8a1a8+Bvu/d/dMb2JY5uiPbhG/ktn4cqGU/er3pcvwCAAD//wMAUEsDBBQABgAIAAAA&#10;IQD3FMA4cAIAAE4FAAAOAAAAZHJzL2Uyb0RvYy54bWysVEtPGzEQvlfqf7B8L7sJoYGIDYqCqCoh&#10;QIWKs+O1E6tejzt2skl/fcfezUO0F6pevJ6d9zff+Ppm21i2URgMuIoPzkrOlJNQG7es+PeXu0+X&#10;nIUoXC0sOFXxnQr8Zvrxw3XrJ2oIK7C1QkZBXJi0vuKrGP2kKIJcqUaEM/DKkVIDNiKSiMuiRtFS&#10;9MYWw7L8XLSAtUeQKgT6e9sp+TTH11rJ+Kh1UJHZilNtMZ+Yz0U6i+m1mCxR+JWRfRniH6pohHGU&#10;9BDqVkTB1mj+CNUYiRBAxzMJTQFaG6lyD9TNoHzTzfNKeJV7IXCCP8AU/l9Y+bB59k9IMLQ+TAJd&#10;UxdbjU36Un1sm8HaHcBS28gk/RydX5aXV5xJUl2Uw/H4PIFZHJ09hvhFQcPSpeJIs8gQic19iJ3p&#10;3iTlcnBnrM3zsI61RKar8qLMHgGsqZM22QVcLuYW2UakkZbjcp6nSIlPzEiyjqo5NpVvcWdVimHd&#10;N6WZqXNvOajso3bUIO4SWfYEycHIIRlqquKdvr1L8laZke/0Pzjl/ODiwb8xDrBDKO2LOsBS/xj0&#10;w9Cd/R6KDoCExQLq3RMyhG4lgpd3huZ0L0J8Ekg7QADQXsdHOrQFmgf0N85WgL/+9j/ZEzVJy1lL&#10;O1Xx8HMtUHFmvzoi7dVgNEpLmIXRxXhIAp5qFqcat27mQDMe0AviZb4m+2j3V43QvNL6z1JWUgkn&#10;KXfFZcS9MI/dQOkBkWo2y2a0eF7Ee/fsZQqeUE08fNm+CvQ9WSOx/AH2+ycmbzjb2SZPB7N1BG0y&#10;oY+49njT0uaV6B+Y9Cqcytnq+AxOfwMAAP//AwBQSwMEFAAGAAgAAAAhAJiWJfniAAAACwEAAA8A&#10;AABkcnMvZG93bnJldi54bWxMj8FKw0AQhu+C77CM4M1u3Nq0jdmUIKSgFKFtpNdpdk2C2d2Q3abx&#10;7R1PepyZj3++P91MpmOjHnzrrITHWQRM28qp1tYSymPxsALmA1qFnbNawrf2sMlub1JMlLvavR4P&#10;oWYUYn2CEpoQ+oRzXzXaoJ+5Xlu6fbrBYKBxqLka8ErhpuMiimJusLX0ocFevzS6+jpcjIT3nTnV&#10;2zzHciyOH0W53766NyHl/d2UPwMLegp/MPzqkzpk5HR2F6s86yTEYjEnVIJYrqgUEfH6iTZnCfPF&#10;UgDPUv6/Q/YDAAD//wMAUEsBAi0AFAAGAAgAAAAhALaDOJL+AAAA4QEAABMAAAAAAAAAAAAAAAAA&#10;AAAAAFtDb250ZW50X1R5cGVzXS54bWxQSwECLQAUAAYACAAAACEAOP0h/9YAAACUAQAACwAAAAAA&#10;AAAAAAAAAAAvAQAAX3JlbHMvLnJlbHNQSwECLQAUAAYACAAAACEA9xTAOHACAABOBQAADgAAAAAA&#10;AAAAAAAAAAAuAgAAZHJzL2Uyb0RvYy54bWxQSwECLQAUAAYACAAAACEAmJYl+eIAAAALAQAADwAA&#10;AAAAAAAAAAAAAADKBAAAZHJzL2Rvd25yZXYueG1sUEsFBgAAAAAEAAQA8wAAANkFAAAAAA==&#10;" filled="f" strokecolor="#0070c0" strokeweight="1.5pt"/>
+            </w:pict>
+          </mc:Fallback>
+        </mc:AlternateContent>
+      </w:r>
+      <w:r>
+        <w:rPr>
+          <w:rFonts w:ascii="Arial" w:hAnsi="Arial" w:cs="Arial"/>
+          <w:noProof/>
+        </w:rPr>
+        <mc:AlternateContent>
+          <mc:Choice Requires="wps">
+            <w:drawing>
+              <wp:anchor distT="0" distB="0" distL="114300" distR="114300" simplePos="0" relativeHeight="251659264" behindDoc="0" locked="0" layoutInCell="1" allowOverlap="1" wp14:anchorId="4E4745E3" wp14:editId="4D817779">
+                <wp:simplePos x="0" y="0"/>
+                <wp:positionH relativeFrom="column">
+                  <wp:posOffset>2970558</wp:posOffset>
+                </wp:positionH>
+                <wp:positionV relativeFrom="paragraph">
+                  <wp:posOffset>1055701</wp:posOffset>
+                </wp:positionV>
+                <wp:extent cx="438089" cy="502773"/>
+                <wp:effectExtent l="0" t="0" r="19685" b="12065"/>
+                <wp:wrapNone/>
+                <wp:docPr id="1666087616" name="Rectangle 2"/>
+                <wp:cNvGraphicFramePr/>
+                <a:graphic xmlns:a="http://schemas.openxmlformats.org/drawingml/2006/main">
+                  <a:graphicData uri="http://schemas.microsoft.com/office/word/2010/wordprocessingShape">
+                    <wps:wsp>
+                      <wps:cNvSpPr/>
+                      <wps:spPr>
+                        <a:xfrm>
+                          <a:off x="0" y="0"/>
+                          <a:ext cx="438089" cy="502773"/>
+                        </a:xfrm>
+                        <a:prstGeom prst="rect">
+                          <a:avLst/>
+                        </a:prstGeom>
+                        <a:noFill/>
+                        <a:ln w="19050">
+                          <a:solidFill>
+                            <a:srgbClr val="0070C0"/>
+                          </a:solidFill>
+                        </a:ln>
+                      </wps:spPr>
+                      <wps:style>
+                        <a:lnRef idx="0">
+                          <a:scrgbClr r="0" g="0" b="0"/>
+                        </a:lnRef>
+                        <a:fillRef idx="0">
+                          <a:scrgbClr r="0" g="0" b="0"/>
+                        </a:fillRef>
+                        <a:effectRef idx="0">
+                          <a:scrgbClr r="0" g="0" b="0"/>
+                        </a:effectRef>
+                        <a:fontRef idx="minor">
+                          <a:schemeClr val="dk1"/>
+                        </a:fontRef>
+                      </wps:style>
+                      <wps:bodyPr rot="0" spcFirstLastPara="0" vertOverflow="overflow" horzOverflow="overflow" vert="horz" wrap="square" lIns="91440" tIns="45720" rIns="91440" bIns="45720" numCol="1" spcCol="0" rtlCol="0" fromWordArt="0" anchor="ctr" anchorCtr="0" forceAA="0" compatLnSpc="1">
+                        <a:prstTxWarp prst="textNoShape">
+                          <a:avLst/>
+                        </a:prstTxWarp>
+                        <a:noAutofit/>
+                      </wps:bodyPr>
+                    </wps:wsp>
+                  </a:graphicData>
+                </a:graphic>
+                <wp14:sizeRelH relativeFrom="margin">
+                  <wp14:pctWidth>0</wp14:pctWidth>
+                </wp14:sizeRelH>
+                <wp14:sizeRelV relativeFrom="margin">
+                  <wp14:pctHeight>0</wp14:pctHeight>
+                </wp14:sizeRelV>
+              </wp:anchor>
+            </w:drawing>
+          </mc:Choice>
+          <mc:Fallback>
+            <w:pict>
+              <v:rect w14:anchorId="4EAEEC93" id="Rectangle 2" o:spid="_x0000_s1026" style="position:absolute;margin-left:233.9pt;margin-top:83.15pt;width:34.5pt;height:39.6pt;z-index:251659264;visibility:visible;mso-wrap-style:square;mso-width-percent:0;mso-height-percent:0;mso-wrap-distance-left:9pt;mso-wrap-distance-top:0;mso-wrap-distance-right:9pt;mso-wrap-distance-bottom:0;mso-position-horizontal:absolute;mso-position-horizontal-relative:text;mso-position-vertical:absolute;mso-position-vertical-relative:text;mso-width-percent:0;mso-height-percent:0;mso-width-relative:margin;mso-height-relative:margin;v-text-anchor:middle" o:gfxdata="UEsDBBQABgAIAAAAIQC2gziS/gAAAOEBAAATAAAAW0NvbnRlbnRfVHlwZXNdLnhtbJSRQU7DMBBF&#10;90jcwfIWJU67QAgl6YK0S0CoHGBkTxKLZGx5TGhvj5O2G0SRWNoz/78nu9wcxkFMGNg6quQqL6RA&#10;0s5Y6ir5vt9lD1JwBDIwOMJKHpHlpr69KfdHjyxSmriSfYz+USnWPY7AufNIadK6MEJMx9ApD/oD&#10;OlTrorhX2lFEilmcO2RdNtjC5xDF9pCuTyYBB5bi6bQ4syoJ3g9WQ0ymaiLzg5KdCXlKLjvcW893&#10;SUOqXwnz5DrgnHtJTxOsQfEKIT7DmDSUCaxw7Rqn8787ZsmRM9e2VmPeBN4uqYvTtW7jvijg9N/y&#10;JsXecLq0q+WD6m8AAAD//wMAUEsDBBQABgAIAAAAIQA4/SH/1gAAAJQBAAALAAAAX3JlbHMvLnJl&#10;bHOkkMFqwzAMhu+DvYPRfXGawxijTi+j0GvpHsDYimMaW0Yy2fr2M4PBMnrbUb/Q94l/f/hMi1qR&#10;JVI2sOt6UJgd+ZiDgffL8ekFlFSbvV0oo4EbChzGx4f9GRdb25HMsYhqlCwG5lrLq9biZkxWOiqY&#10;22YiTra2kYMu1l1tQD30/bPm3wwYN0x18gb45AdQl1tp5j/sFB2T0FQ7R0nTNEV3j6o9feQzro1i&#10;OWA14Fm+Q8a1a8+Bvu/d/dMb2JY5uiPbhG/ktn4cqGU/er3pcvwCAAD//wMAUEsDBBQABgAIAAAA&#10;IQD3FMA4cAIAAE4FAAAOAAAAZHJzL2Uyb0RvYy54bWysVEtPGzEQvlfqf7B8L7sJoYGIDYqCqCoh&#10;QIWKs+O1E6tejzt2skl/fcfezUO0F6pevJ6d9zff+Ppm21i2URgMuIoPzkrOlJNQG7es+PeXu0+X&#10;nIUoXC0sOFXxnQr8Zvrxw3XrJ2oIK7C1QkZBXJi0vuKrGP2kKIJcqUaEM/DKkVIDNiKSiMuiRtFS&#10;9MYWw7L8XLSAtUeQKgT6e9sp+TTH11rJ+Kh1UJHZilNtMZ+Yz0U6i+m1mCxR+JWRfRniH6pohHGU&#10;9BDqVkTB1mj+CNUYiRBAxzMJTQFaG6lyD9TNoHzTzfNKeJV7IXCCP8AU/l9Y+bB59k9IMLQ+TAJd&#10;UxdbjU36Un1sm8HaHcBS28gk/RydX5aXV5xJUl2Uw/H4PIFZHJ09hvhFQcPSpeJIs8gQic19iJ3p&#10;3iTlcnBnrM3zsI61RKar8qLMHgGsqZM22QVcLuYW2UakkZbjcp6nSIlPzEiyjqo5NpVvcWdVimHd&#10;N6WZqXNvOajso3bUIO4SWfYEycHIIRlqquKdvr1L8laZke/0Pzjl/ODiwb8xDrBDKO2LOsBS/xj0&#10;w9Cd/R6KDoCExQLq3RMyhG4lgpd3huZ0L0J8Ekg7QADQXsdHOrQFmgf0N85WgL/+9j/ZEzVJy1lL&#10;O1Xx8HMtUHFmvzoi7dVgNEpLmIXRxXhIAp5qFqcat27mQDMe0AviZb4m+2j3V43QvNL6z1JWUgkn&#10;KXfFZcS9MI/dQOkBkWo2y2a0eF7Ee/fsZQqeUE08fNm+CvQ9WSOx/AH2+ycmbzjb2SZPB7N1BG0y&#10;oY+49njT0uaV6B+Y9Cqcytnq+AxOfwMAAP//AwBQSwMEFAAGAAgAAAAhAI/PI1DhAAAACwEAAA8A&#10;AABkcnMvZG93bnJldi54bWxMj1FLwzAUhd8F/0O4gm8utVujdE1HETpQZLCtstesiW2xuSlN1tV/&#10;7/VJH889h3O+m21m27PJjL5zKOFxEQEzWDvdYSOhOpYPz8B8UKhV79BI+DYeNvntTaZS7a64N9Mh&#10;NIxK0KdKQhvCkHLu69ZY5RduMEjepxutCiTHhutRXanc9jyOIsGt6pAWWjWYl9bUX4eLlbB7t6dm&#10;WxSqmsrjR1ntt6/uLZby/m4u1sCCmcNfGH7xCR1yYjq7C2rPegkr8UTogQwhlsAokSwFXc4S4lWS&#10;AM8z/v+H/AcAAP//AwBQSwECLQAUAAYACAAAACEAtoM4kv4AAADhAQAAEwAAAAAAAAAAAAAAAAAA&#10;AAAAW0NvbnRlbnRfVHlwZXNdLnhtbFBLAQItABQABgAIAAAAIQA4/SH/1gAAAJQBAAALAAAAAAAA&#10;AAAAAAAAAC8BAABfcmVscy8ucmVsc1BLAQItABQABgAIAAAAIQD3FMA4cAIAAE4FAAAOAAAAAAAA&#10;AAAAAAAAAC4CAABkcnMvZTJvRG9jLnhtbFBLAQItABQABgAIAAAAIQCPzyNQ4QAAAAsBAAAPAAAA&#10;AAAAAAAAAAAAAMoEAABkcnMvZG93bnJldi54bWxQSwUGAAAAAAQABADzAAAA2AUAAAAA&#10;" filled="f" strokecolor="#0070c0" strokeweight="1.5pt"/>
+            </w:pict>
+          </mc:Fallback>
+        </mc:AlternateContent>
+      </w:r>
+      <w:r>
+        <w:rPr>
+          <w:rFonts w:ascii="Arial" w:hAnsi="Arial" w:cs="Arial"/>
+          <w:noProof/>
+        </w:rPr>
+        <w:drawing>
+          <wp:inline distT="0" distB="0" distL="0" distR="0" wp14:anchorId="72140F6D" wp14:editId="2A7DB9C8">
+            <wp:extent cx="3268869" cy="2507531"/>
+            <wp:effectExtent l="0" t="0" r="8255" b="7620"/>
+            <wp:docPr id="1257612432" name="Picture 1"/>
+            <wp:cNvGraphicFramePr>
+              <a:graphicFrameLocks xmlns:a="http://schemas.openxmlformats.org/drawingml/2006/main" noChangeAspect="1"/>
+            </wp:cNvGraphicFramePr>
+            <a:graphic xmlns:a="http://schemas.openxmlformats.org/drawingml/2006/main">
+              <a:graphicData uri="http://schemas.openxmlformats.org/drawingml/2006/picture">
+                <pic:pic xmlns:pic="http://schemas.openxmlformats.org/drawingml/2006/picture">
+                  <pic:nvPicPr>
+                    <pic:cNvPr id="1257612432" name="Picture 1257612432"/>
+                    <pic:cNvPicPr/>
+                  </pic:nvPicPr>
+                  <pic:blipFill rotWithShape="1">
+                    <a:blip r:embed="rId5" cstate="print">
+                      <a:extLst>
+                        <a:ext uri="{28A0092B-C50C-407E-A947-70E740481C1C}">
+                          <a14:useLocalDpi xmlns:a14="http://schemas.microsoft.com/office/drawing/2010/main" val="0"/>
+                        </a:ext>
+                      </a:extLst>
+                    </a:blip>
+                    <a:srcRect t="20513" b="21956"/>
+                    <a:stretch/>
+                  </pic:blipFill>
+                  <pic:spPr bwMode="auto">
+                    <a:xfrm>
+                      <a:off x="0" y="0"/>
+                      <a:ext cx="3285478" cy="2520272"/>
+                    </a:xfrm>
+                    <a:prstGeom prst="rect">
+                      <a:avLst/>
+                    </a:prstGeom>
+                    <a:ln>
+                      <a:noFill/>
+                    </a:ln>
+                    <a:extLst>
+                      <a:ext uri="{53640926-AAD7-44D8-BBD7-CCE9431645EC}">
+                        <a14:shadowObscured xmlns:a14="http://schemas.microsoft.com/office/drawing/2010/main"/>
+                      </a:ext>
+                    </a:extLst>
+                  </pic:spPr>
+                </pic:pic>
+              </a:graphicData>
+            </a:graphic>
+          </wp:inline>
+        </w:drawing>
+      </w:r>
+    </w:p>
+    <w:p>
+      <w:pPr>
+        <w:spacing w:line="360" w:lineRule="auto"/>
+        <w:rPr>
+          <w:rFonts w:ascii="Arial" w:hAnsi="Arial" w:cs="Arial"/>
+        </w:rPr>
+      </w:pPr>
     </w:p>
     <w:p>
       <w:pPr>
@@ -80,25 +309,508 @@
         </w:rPr>
         <w:t>Step 2: After the system is turned on, the user can view instructions on which button to press.</w:t>
       </w:r>
-    </w:p>
-    <w:p>
-      <w:pPr>
-        <w:spacing w:line="360" w:lineRule="auto"/>
-        <w:rPr>
-          <w:rFonts w:ascii="Arial" w:hAnsi="Arial" w:cs="Arial"/>
-        </w:rPr>
-      </w:pPr>
-      <w:r>
-        <w:rPr>
-          <w:rFonts w:ascii="Arial" w:hAnsi="Arial" w:cs="Arial"/>
-        </w:rPr>
+      <w:r>
+        <w:rPr>
+          <w:rFonts w:ascii="Arial" w:hAnsi="Arial" w:cs="Arial"/>
+          <w:noProof/>
+        </w:rPr>
+        <w:t xml:space="preserve"> </w:t>
+      </w:r>
+    </w:p>
+    <w:p>
+      <w:pPr>
+        <w:spacing w:line="360" w:lineRule="auto"/>
+        <w:jc w:val="center"/>
+        <w:rPr>
+          <w:rFonts w:ascii="Arial" w:hAnsi="Arial" w:cs="Arial"/>
+        </w:rPr>
+      </w:pPr>
+      <w:r>
+        <w:rPr>
+          <w:rFonts w:ascii="Arial" w:hAnsi="Arial" w:cs="Arial"/>
+          <w:noProof/>
+        </w:rPr>
+        <mc:AlternateContent>
+          <mc:Choice Requires="wps">
+            <w:drawing>
+              <wp:anchor distT="0" distB="0" distL="114300" distR="114300" simplePos="0" relativeHeight="251663360" behindDoc="0" locked="0" layoutInCell="1" allowOverlap="1" wp14:anchorId="78B6DEA9" wp14:editId="0BED0E4A">
+                <wp:simplePos x="0" y="0"/>
+                <wp:positionH relativeFrom="column">
+                  <wp:posOffset>1828800</wp:posOffset>
+                </wp:positionH>
+                <wp:positionV relativeFrom="paragraph">
+                  <wp:posOffset>281774</wp:posOffset>
+                </wp:positionV>
+                <wp:extent cx="790713" cy="502773"/>
+                <wp:effectExtent l="0" t="0" r="28575" b="12065"/>
+                <wp:wrapNone/>
+                <wp:docPr id="1098763629" name="Rectangle 2"/>
+                <wp:cNvGraphicFramePr/>
+                <a:graphic xmlns:a="http://schemas.openxmlformats.org/drawingml/2006/main">
+                  <a:graphicData uri="http://schemas.microsoft.com/office/word/2010/wordprocessingShape">
+                    <wps:wsp>
+                      <wps:cNvSpPr/>
+                      <wps:spPr>
+                        <a:xfrm>
+                          <a:off x="0" y="0"/>
+                          <a:ext cx="790713" cy="502773"/>
+                        </a:xfrm>
+                        <a:prstGeom prst="rect">
+                          <a:avLst/>
+                        </a:prstGeom>
+                        <a:noFill/>
+                        <a:ln w="19050">
+                          <a:solidFill>
+                            <a:srgbClr val="0070C0"/>
+                          </a:solidFill>
+                        </a:ln>
+                      </wps:spPr>
+                      <wps:style>
+                        <a:lnRef idx="0">
+                          <a:scrgbClr r="0" g="0" b="0"/>
+                        </a:lnRef>
+                        <a:fillRef idx="0">
+                          <a:scrgbClr r="0" g="0" b="0"/>
+                        </a:fillRef>
+                        <a:effectRef idx="0">
+                          <a:scrgbClr r="0" g="0" b="0"/>
+                        </a:effectRef>
+                        <a:fontRef idx="minor">
+                          <a:schemeClr val="dk1"/>
+                        </a:fontRef>
+                      </wps:style>
+                      <wps:bodyPr rot="0" spcFirstLastPara="0" vertOverflow="overflow" horzOverflow="overflow" vert="horz" wrap="square" lIns="91440" tIns="45720" rIns="91440" bIns="45720" numCol="1" spcCol="0" rtlCol="0" fromWordArt="0" anchor="ctr" anchorCtr="0" forceAA="0" compatLnSpc="1">
+                        <a:prstTxWarp prst="textNoShape">
+                          <a:avLst/>
+                        </a:prstTxWarp>
+                        <a:noAutofit/>
+                      </wps:bodyPr>
+                    </wps:wsp>
+                  </a:graphicData>
+                </a:graphic>
+                <wp14:sizeRelH relativeFrom="margin">
+                  <wp14:pctWidth>0</wp14:pctWidth>
+                </wp14:sizeRelH>
+                <wp14:sizeRelV relativeFrom="margin">
+                  <wp14:pctHeight>0</wp14:pctHeight>
+                </wp14:sizeRelV>
+              </wp:anchor>
+            </w:drawing>
+          </mc:Choice>
+          <mc:Fallback>
+            <w:pict>
+              <v:rect w14:anchorId="5A493D28" id="Rectangle 2" o:spid="_x0000_s1026" style="position:absolute;margin-left:2in;margin-top:22.2pt;width:62.25pt;height:39.6pt;z-index:251663360;visibility:visible;mso-wrap-style:square;mso-width-percent:0;mso-height-percent:0;mso-wrap-distance-left:9pt;mso-wrap-distance-top:0;mso-wrap-distance-right:9pt;mso-wrap-distance-bottom:0;mso-position-horizontal:absolute;mso-position-horizontal-relative:text;mso-position-vertical:absolute;mso-position-vertical-relative:text;mso-width-percent:0;mso-height-percent:0;mso-width-relative:margin;mso-height-relative:margin;v-text-anchor:middle" o:gfxdata="UEsDBBQABgAIAAAAIQC2gziS/gAAAOEBAAATAAAAW0NvbnRlbnRfVHlwZXNdLnhtbJSRQU7DMBBF&#10;90jcwfIWJU67QAgl6YK0S0CoHGBkTxKLZGx5TGhvj5O2G0SRWNoz/78nu9wcxkFMGNg6quQqL6RA&#10;0s5Y6ir5vt9lD1JwBDIwOMJKHpHlpr69KfdHjyxSmriSfYz+USnWPY7AufNIadK6MEJMx9ApD/oD&#10;OlTrorhX2lFEilmcO2RdNtjC5xDF9pCuTyYBB5bi6bQ4syoJ3g9WQ0ymaiLzg5KdCXlKLjvcW893&#10;SUOqXwnz5DrgnHtJTxOsQfEKIT7DmDSUCaxw7Rqn8787ZsmRM9e2VmPeBN4uqYvTtW7jvijg9N/y&#10;JsXecLq0q+WD6m8AAAD//wMAUEsDBBQABgAIAAAAIQA4/SH/1gAAAJQBAAALAAAAX3JlbHMvLnJl&#10;bHOkkMFqwzAMhu+DvYPRfXGawxijTi+j0GvpHsDYimMaW0Yy2fr2M4PBMnrbUb/Q94l/f/hMi1qR&#10;JVI2sOt6UJgd+ZiDgffL8ekFlFSbvV0oo4EbChzGx4f9GRdb25HMsYhqlCwG5lrLq9biZkxWOiqY&#10;22YiTra2kYMu1l1tQD30/bPm3wwYN0x18gb45AdQl1tp5j/sFB2T0FQ7R0nTNEV3j6o9feQzro1i&#10;OWA14Fm+Q8a1a8+Bvu/d/dMb2JY5uiPbhG/ktn4cqGU/er3pcvwCAAD//wMAUEsDBBQABgAIAAAA&#10;IQApkQOxcAIAAE4FAAAOAAAAZHJzL2Uyb0RvYy54bWysVEtPGzEQvlfqf7B8L7sJ0JSIDYqCqCoh&#10;iICKs+O1E6tejzt2skl/fcfezUO0F6pevJ6d9zff+Ppm21i2URgMuIoPzkrOlJNQG7es+PeXu09f&#10;OAtRuFpYcKriOxX4zeTjh+vWj9UQVmBrhYyCuDBufcVXMfpxUQS5Uo0IZ+CVI6UGbEQkEZdFjaKl&#10;6I0thmX5uWgBa48gVQj097ZT8kmOr7WS8VHroCKzFafaYj4xn4t0FpNrMV6i8Csj+zLEP1TRCOMo&#10;6SHUrYiCrdH8EaoxEiGAjmcSmgK0NlLlHqibQfmmm+eV8Cr3QuAEf4Ap/L+w8mHz7OdIMLQ+jANd&#10;UxdbjU36Un1sm8HaHcBS28gk/RxdlaPBOWeSVJflcDQ6T2AWR2ePIX5V0LB0qTjSLDJEYnMfYme6&#10;N0m5HNwZa/M8rGMtkemqvCyzRwBr6qRNdgGXi5lFthFppOWonOUpUuITM5Kso2qOTeVb3FmVYlj3&#10;pDQzde4tB5V91I4axF0iy54gORg5JENNVbzTt3dJ3ioz8p3+B6ecH1w8+DfGAXYIpX1RB1jqH4N+&#10;GLqz30PRAZCwWEC9myND6FYieHlnaE73IsS5QNoBAoD2Oj7SoS3QPKC/cbYC/PW3/8meqElazlra&#10;qYqHn2uBijP7zRFprwYXF2kJs3BxORqSgKeaxanGrZsZ0IwH9IJ4ma/JPtr9VSM0r7T+05SVVMJJ&#10;yl1xGXEvzGI3UHpApJpOsxktnhfx3j17mYInVBMPX7avAn1P1kgsf4D9/onxG852tsnTwXQdQZtM&#10;6COuPd60tHkl+gcmvQqncrY6PoOT3wAAAP//AwBQSwMEFAAGAAgAAAAhAErrnjrgAAAACgEAAA8A&#10;AABkcnMvZG93bnJldi54bWxMj0FLw0AQhe+C/2EZwZvdNMYSYjYlCCkoIrSNeJ1mxySYnQ3ZbRr/&#10;vetJj8N8vPe9fLuYQcw0ud6ygvUqAkHcWN1zq6A+VncpCOeRNQ6WScE3OdgW11c5ZtpeeE/zwbci&#10;hLDLUEHn/ZhJ6ZqODLqVHYnD79NOBn04p1bqCS8h3AwyjqKNNNhzaOhwpKeOmq/D2Sh4ezUf7a4s&#10;sZ6r43tV73fP9iVW6vZmKR9BeFr8Hwy/+kEdiuB0smfWTgwK4jQNW7yCJElABCBZxw8gToGM7zcg&#10;i1z+n1D8AAAA//8DAFBLAQItABQABgAIAAAAIQC2gziS/gAAAOEBAAATAAAAAAAAAAAAAAAAAAAA&#10;AABbQ29udGVudF9UeXBlc10ueG1sUEsBAi0AFAAGAAgAAAAhADj9If/WAAAAlAEAAAsAAAAAAAAA&#10;AAAAAAAALwEAAF9yZWxzLy5yZWxzUEsBAi0AFAAGAAgAAAAhACmRA7FwAgAATgUAAA4AAAAAAAAA&#10;AAAAAAAALgIAAGRycy9lMm9Eb2MueG1sUEsBAi0AFAAGAAgAAAAhAErrnjrgAAAACgEAAA8AAAAA&#10;AAAAAAAAAAAAygQAAGRycy9kb3ducmV2LnhtbFBLBQYAAAAABAAEAPMAAADXBQAAAAA=&#10;" filled="f" strokecolor="#0070c0" strokeweight="1.5pt"/>
+            </w:pict>
+          </mc:Fallback>
+        </mc:AlternateContent>
+      </w:r>
+      <w:r>
+        <w:rPr>
+          <w:noProof/>
+        </w:rPr>
+        <w:drawing>
+          <wp:inline distT="0" distB="0" distL="0" distR="0" wp14:anchorId="5F032A9F" wp14:editId="4762A42C">
+            <wp:extent cx="3417289" cy="2098261"/>
+            <wp:effectExtent l="0" t="0" r="0" b="0"/>
+            <wp:docPr id="75791445" name="Picture 5"/>
+            <wp:cNvGraphicFramePr>
+              <a:graphicFrameLocks xmlns:a="http://schemas.openxmlformats.org/drawingml/2006/main" noChangeAspect="1"/>
+            </wp:cNvGraphicFramePr>
+            <a:graphic xmlns:a="http://schemas.openxmlformats.org/drawingml/2006/main">
+              <a:graphicData uri="http://schemas.openxmlformats.org/drawingml/2006/picture">
+                <pic:pic xmlns:pic="http://schemas.openxmlformats.org/drawingml/2006/picture">
+                  <pic:nvPicPr>
+                    <pic:cNvPr id="0" name="Picture 3"/>
+                    <pic:cNvPicPr>
+                      <a:picLocks noChangeAspect="1" noChangeArrowheads="1"/>
+                    </pic:cNvPicPr>
+                  </pic:nvPicPr>
+                  <pic:blipFill rotWithShape="1">
+                    <a:blip r:embed="rId6" cstate="print">
+                      <a:extLst>
+                        <a:ext uri="{28A0092B-C50C-407E-A947-70E740481C1C}">
+                          <a14:useLocalDpi xmlns:a14="http://schemas.microsoft.com/office/drawing/2010/main" val="0"/>
+                        </a:ext>
+                      </a:extLst>
+                    </a:blip>
+                    <a:srcRect t="36020" b="17930"/>
+                    <a:stretch/>
+                  </pic:blipFill>
+                  <pic:spPr bwMode="auto">
+                    <a:xfrm>
+                      <a:off x="0" y="0"/>
+                      <a:ext cx="3417289" cy="2098261"/>
+                    </a:xfrm>
+                    <a:prstGeom prst="rect">
+                      <a:avLst/>
+                    </a:prstGeom>
+                    <a:noFill/>
+                    <a:ln>
+                      <a:noFill/>
+                    </a:ln>
+                    <a:extLst>
+                      <a:ext uri="{53640926-AAD7-44D8-BBD7-CCE9431645EC}">
+                        <a14:shadowObscured xmlns:a14="http://schemas.microsoft.com/office/drawing/2010/main"/>
+                      </a:ext>
+                    </a:extLst>
+                  </pic:spPr>
+                </pic:pic>
+              </a:graphicData>
+            </a:graphic>
+          </wp:inline>
+        </w:drawing>
+      </w:r>
+    </w:p>
+    <w:p>
+      <w:pPr>
+        <w:spacing w:line="360" w:lineRule="auto"/>
+        <w:rPr>
+          <w:rFonts w:ascii="Arial" w:hAnsi="Arial" w:cs="Arial"/>
+        </w:rPr>
+      </w:pPr>
+      <w:r>
+        <w:rPr>
+          <w:rFonts w:ascii="Arial" w:hAnsi="Arial" w:cs="Arial"/>
+        </w:rPr>
+        <w:lastRenderedPageBreak/>
         <w:t>Step 3: User can press button 1 to activate MAX30102 sensor which gives the readings for Heart rate, SpO2, and blood pressure</w:t>
       </w:r>
       <w:r>
         <w:rPr>
           <w:rFonts w:ascii="Arial" w:hAnsi="Arial" w:cs="Arial"/>
         </w:rPr>
-        <w:t>. The user should place their finger on the sensor properly to take measurement</w:t>
+        <w:t xml:space="preserve">. </w:t>
+      </w:r>
+    </w:p>
+    <w:p>
+      <w:pPr>
+        <w:spacing w:line="360" w:lineRule="auto"/>
+        <w:rPr>
+          <w:rFonts w:ascii="Arial" w:hAnsi="Arial" w:cs="Arial"/>
+        </w:rPr>
+      </w:pPr>
+    </w:p>
+    <w:p>
+      <w:pPr>
+        <w:spacing w:line="360" w:lineRule="auto"/>
+        <w:rPr>
+          <w:rFonts w:ascii="Arial" w:hAnsi="Arial" w:cs="Arial"/>
+        </w:rPr>
+      </w:pPr>
+      <w:r>
+        <w:rPr>
+          <w:rFonts w:ascii="Arial" w:hAnsi="Arial" w:cs="Arial"/>
+          <w:noProof/>
+        </w:rPr>
+        <mc:AlternateContent>
+          <mc:Choice Requires="wps">
+            <w:drawing>
+              <wp:anchor distT="0" distB="0" distL="114300" distR="114300" simplePos="0" relativeHeight="251666432" behindDoc="0" locked="0" layoutInCell="1" allowOverlap="1" wp14:anchorId="7AFC6997" wp14:editId="7AFC48BA">
+                <wp:simplePos x="0" y="0"/>
+                <wp:positionH relativeFrom="column">
+                  <wp:posOffset>551985</wp:posOffset>
+                </wp:positionH>
+                <wp:positionV relativeFrom="paragraph">
+                  <wp:posOffset>970745</wp:posOffset>
+                </wp:positionV>
+                <wp:extent cx="2553630" cy="50180"/>
+                <wp:effectExtent l="0" t="19050" r="94615" b="102235"/>
+                <wp:wrapNone/>
+                <wp:docPr id="1212456768" name="Straight Arrow Connector 4"/>
+                <wp:cNvGraphicFramePr/>
+                <a:graphic xmlns:a="http://schemas.openxmlformats.org/drawingml/2006/main">
+                  <a:graphicData uri="http://schemas.microsoft.com/office/word/2010/wordprocessingShape">
+                    <wps:wsp>
+                      <wps:cNvCnPr/>
+                      <wps:spPr>
+                        <a:xfrm>
+                          <a:off x="0" y="0"/>
+                          <a:ext cx="2553630" cy="50180"/>
+                        </a:xfrm>
+                        <a:prstGeom prst="straightConnector1">
+                          <a:avLst/>
+                        </a:prstGeom>
+                        <a:ln w="19050">
+                          <a:solidFill>
+                            <a:srgbClr val="0070C0"/>
+                          </a:solidFill>
+                          <a:tailEnd type="triangle"/>
+                        </a:ln>
+                      </wps:spPr>
+                      <wps:style>
+                        <a:lnRef idx="1">
+                          <a:schemeClr val="accent1"/>
+                        </a:lnRef>
+                        <a:fillRef idx="0">
+                          <a:schemeClr val="accent1"/>
+                        </a:fillRef>
+                        <a:effectRef idx="0">
+                          <a:schemeClr val="accent1"/>
+                        </a:effectRef>
+                        <a:fontRef idx="minor">
+                          <a:schemeClr val="tx1"/>
+                        </a:fontRef>
+                      </wps:style>
+                      <wps:bodyPr/>
+                    </wps:wsp>
+                  </a:graphicData>
+                </a:graphic>
+              </wp:anchor>
+            </w:drawing>
+          </mc:Choice>
+          <mc:Fallback>
+            <w:pict>
+              <v:shapetype w14:anchorId="5FBB9617" id="_x0000_t32" coordsize="21600,21600" o:spt="32" o:oned="t" path="m,l21600,21600e" filled="f">
+                <v:path arrowok="t" fillok="f" o:connecttype="none"/>
+                <o:lock v:ext="edit" shapetype="t"/>
+              </v:shapetype>
+              <v:shape id="Straight Arrow Connector 4" o:spid="_x0000_s1026" type="#_x0000_t32" style="position:absolute;margin-left:43.45pt;margin-top:76.45pt;width:201.05pt;height:3.95pt;z-index:251666432;visibility:visible;mso-wrap-style:square;mso-wrap-distance-left:9pt;mso-wrap-distance-top:0;mso-wrap-distance-right:9pt;mso-wrap-distance-bottom:0;mso-position-horizontal:absolute;mso-position-horizontal-relative:text;mso-position-vertical:absolute;mso-position-vertical-relative:text" o:gfxdata="UEsDBBQABgAIAAAAIQC2gziS/gAAAOEBAAATAAAAW0NvbnRlbnRfVHlwZXNdLnhtbJSRQU7DMBBF&#10;90jcwfIWJU67QAgl6YK0S0CoHGBkTxKLZGx5TGhvj5O2G0SRWNoz/78nu9wcxkFMGNg6quQqL6RA&#10;0s5Y6ir5vt9lD1JwBDIwOMJKHpHlpr69KfdHjyxSmriSfYz+USnWPY7AufNIadK6MEJMx9ApD/oD&#10;OlTrorhX2lFEilmcO2RdNtjC5xDF9pCuTyYBB5bi6bQ4syoJ3g9WQ0ymaiLzg5KdCXlKLjvcW893&#10;SUOqXwnz5DrgnHtJTxOsQfEKIT7DmDSUCaxw7Rqn8787ZsmRM9e2VmPeBN4uqYvTtW7jvijg9N/y&#10;JsXecLq0q+WD6m8AAAD//wMAUEsDBBQABgAIAAAAIQA4/SH/1gAAAJQBAAALAAAAX3JlbHMvLnJl&#10;bHOkkMFqwzAMhu+DvYPRfXGawxijTi+j0GvpHsDYimMaW0Yy2fr2M4PBMnrbUb/Q94l/f/hMi1qR&#10;JVI2sOt6UJgd+ZiDgffL8ekFlFSbvV0oo4EbChzGx4f9GRdb25HMsYhqlCwG5lrLq9biZkxWOiqY&#10;22YiTra2kYMu1l1tQD30/bPm3wwYN0x18gb45AdQl1tp5j/sFB2T0FQ7R0nTNEV3j6o9feQzro1i&#10;OWA14Fm+Q8a1a8+Bvu/d/dMb2JY5uiPbhG/ktn4cqGU/er3pcvwCAAD//wMAUEsDBBQABgAIAAAA&#10;IQAi8O+H3gEAAA0EAAAOAAAAZHJzL2Uyb0RvYy54bWysU02P0zAQvSPxH6zcadKuuixR0z10WS4I&#10;Viz8ANcZJ5Yc2xoPTfvvGTttyoI4gLj4c968mefnzf1xsOIAGI13TbFcVIUAp3xrXNcU374+vrkr&#10;RCTpWmm9g6Y4QSzut69fbcZQw8r33raAgpO4WI+hKXqiUJdlVD0MMi58AMeX2uMgibfYlS3KkbMP&#10;tlxV1W05emwDegUx8unDdFlsc36tQdFnrSOQsE3BtVEeMY/7NJbbjaw7lKE36lyG/IcqBmkck86p&#10;HiRJ8R3Nb6kGo9BHr2mh/FB6rY2C3AN3s6x+6ea5lwFyLyxODLNM8f+lVZ8OO/eELMMYYh3DE6Yu&#10;jhqHNHN94pjFOs1iwZGE4sPVen1ze8OaKr5bV8u7LGZ5BQeM9AH8INKiKSKhNF1PO+8cP4vHZRZM&#10;Hj5GYnoGXgCJ2Toxsp/eVesqh0VvTftorE2XEbv9zqI4yPSq1dtqd+F+EUbS2PeuFXQK7DxCI11n&#10;IT05k1nH07XnvKKThYn8C2hhWu5yKjLbEWZKqRQ4Ws6ZODrBNJc3A89lJx//CXiOT1DIVv0b8IzI&#10;zN7RDB6M8ziJ9pKdjpeS9RR/UWDqO0mw9+0puyFLw57LWp3/RzL1z/sMv/7i7Q8AAAD//wMAUEsD&#10;BBQABgAIAAAAIQDYpLgn4QAAAAoBAAAPAAAAZHJzL2Rvd25yZXYueG1sTI/NTsMwEITvSLyDtUjc&#10;qN2KRmmIU6EiEEUc6I/E1Y2XJCJeh9htQp+e5QS33dnR7Df5cnStOGEfGk8aphMFAqn0tqFKw373&#10;eJOCCNGQNa0n1PCNAZbF5UVuMusH2uBpGyvBIRQyo6GOscukDGWNzoSJ75D49uF7ZyKvfSVtbwYO&#10;d62cKZVIZxriD7XpcFVj+bk9Og2de3o7n1+mz/5h/v66V6tu+Fqvtb6+Gu/vQEQc458ZfvEZHQpm&#10;Ovgj2SBaDWmyYCfr8xkPbLhNF1zuwEqiUpBFLv9XKH4AAAD//wMAUEsBAi0AFAAGAAgAAAAhALaD&#10;OJL+AAAA4QEAABMAAAAAAAAAAAAAAAAAAAAAAFtDb250ZW50X1R5cGVzXS54bWxQSwECLQAUAAYA&#10;CAAAACEAOP0h/9YAAACUAQAACwAAAAAAAAAAAAAAAAAvAQAAX3JlbHMvLnJlbHNQSwECLQAUAAYA&#10;CAAAACEAIvDvh94BAAANBAAADgAAAAAAAAAAAAAAAAAuAgAAZHJzL2Uyb0RvYy54bWxQSwECLQAU&#10;AAYACAAAACEA2KS4J+EAAAAKAQAADwAAAAAAAAAAAAAAAAA4BAAAZHJzL2Rvd25yZXYueG1sUEsF&#10;BgAAAAAEAAQA8wAAAEYFAAAAAA==&#10;" strokecolor="#0070c0" strokeweight="1.5pt">
+                <v:stroke endarrow="block" joinstyle="miter"/>
+              </v:shape>
+            </w:pict>
+          </mc:Fallback>
+        </mc:AlternateContent>
+      </w:r>
+      <w:r>
+        <w:rPr>
+          <w:rFonts w:ascii="Arial" w:hAnsi="Arial" w:cs="Arial"/>
+          <w:noProof/>
+        </w:rPr>
+        <mc:AlternateContent>
+          <mc:Choice Requires="wps">
+            <w:drawing>
+              <wp:anchor distT="0" distB="0" distL="114300" distR="114300" simplePos="0" relativeHeight="251665408" behindDoc="0" locked="0" layoutInCell="1" allowOverlap="1" wp14:anchorId="004F9AA3" wp14:editId="122F1621">
+                <wp:simplePos x="0" y="0"/>
+                <wp:positionH relativeFrom="column">
+                  <wp:posOffset>200722</wp:posOffset>
+                </wp:positionH>
+                <wp:positionV relativeFrom="paragraph">
+                  <wp:posOffset>680813</wp:posOffset>
+                </wp:positionV>
+                <wp:extent cx="345270" cy="557298"/>
+                <wp:effectExtent l="0" t="0" r="17145" b="14605"/>
+                <wp:wrapNone/>
+                <wp:docPr id="1291280428" name="Rectangle 2"/>
+                <wp:cNvGraphicFramePr/>
+                <a:graphic xmlns:a="http://schemas.openxmlformats.org/drawingml/2006/main">
+                  <a:graphicData uri="http://schemas.microsoft.com/office/word/2010/wordprocessingShape">
+                    <wps:wsp>
+                      <wps:cNvSpPr/>
+                      <wps:spPr>
+                        <a:xfrm>
+                          <a:off x="0" y="0"/>
+                          <a:ext cx="345270" cy="557298"/>
+                        </a:xfrm>
+                        <a:prstGeom prst="rect">
+                          <a:avLst/>
+                        </a:prstGeom>
+                        <a:noFill/>
+                        <a:ln w="19050">
+                          <a:solidFill>
+                            <a:srgbClr val="0070C0"/>
+                          </a:solidFill>
+                        </a:ln>
+                      </wps:spPr>
+                      <wps:style>
+                        <a:lnRef idx="0">
+                          <a:scrgbClr r="0" g="0" b="0"/>
+                        </a:lnRef>
+                        <a:fillRef idx="0">
+                          <a:scrgbClr r="0" g="0" b="0"/>
+                        </a:fillRef>
+                        <a:effectRef idx="0">
+                          <a:scrgbClr r="0" g="0" b="0"/>
+                        </a:effectRef>
+                        <a:fontRef idx="minor">
+                          <a:schemeClr val="dk1"/>
+                        </a:fontRef>
+                      </wps:style>
+                      <wps:bodyPr rot="0" spcFirstLastPara="0" vertOverflow="overflow" horzOverflow="overflow" vert="horz" wrap="square" lIns="91440" tIns="45720" rIns="91440" bIns="45720" numCol="1" spcCol="0" rtlCol="0" fromWordArt="0" anchor="ctr" anchorCtr="0" forceAA="0" compatLnSpc="1">
+                        <a:prstTxWarp prst="textNoShape">
+                          <a:avLst/>
+                        </a:prstTxWarp>
+                        <a:noAutofit/>
+                      </wps:bodyPr>
+                    </wps:wsp>
+                  </a:graphicData>
+                </a:graphic>
+                <wp14:sizeRelH relativeFrom="margin">
+                  <wp14:pctWidth>0</wp14:pctWidth>
+                </wp14:sizeRelH>
+                <wp14:sizeRelV relativeFrom="margin">
+                  <wp14:pctHeight>0</wp14:pctHeight>
+                </wp14:sizeRelV>
+              </wp:anchor>
+            </w:drawing>
+          </mc:Choice>
+          <mc:Fallback>
+            <w:pict>
+              <v:rect w14:anchorId="2FA393C3" id="Rectangle 2" o:spid="_x0000_s1026" style="position:absolute;margin-left:15.8pt;margin-top:53.6pt;width:27.2pt;height:43.9pt;z-index:251665408;visibility:visible;mso-wrap-style:square;mso-width-percent:0;mso-height-percent:0;mso-wrap-distance-left:9pt;mso-wrap-distance-top:0;mso-wrap-distance-right:9pt;mso-wrap-distance-bottom:0;mso-position-horizontal:absolute;mso-position-horizontal-relative:text;mso-position-vertical:absolute;mso-position-vertical-relative:text;mso-width-percent:0;mso-height-percent:0;mso-width-relative:margin;mso-height-relative:margin;v-text-anchor:middle" o:gfxdata="UEsDBBQABgAIAAAAIQC2gziS/gAAAOEBAAATAAAAW0NvbnRlbnRfVHlwZXNdLnhtbJSRQU7DMBBF&#10;90jcwfIWJU67QAgl6YK0S0CoHGBkTxKLZGx5TGhvj5O2G0SRWNoz/78nu9wcxkFMGNg6quQqL6RA&#10;0s5Y6ir5vt9lD1JwBDIwOMJKHpHlpr69KfdHjyxSmriSfYz+USnWPY7AufNIadK6MEJMx9ApD/oD&#10;OlTrorhX2lFEilmcO2RdNtjC5xDF9pCuTyYBB5bi6bQ4syoJ3g9WQ0ymaiLzg5KdCXlKLjvcW893&#10;SUOqXwnz5DrgnHtJTxOsQfEKIT7DmDSUCaxw7Rqn8787ZsmRM9e2VmPeBN4uqYvTtW7jvijg9N/y&#10;JsXecLq0q+WD6m8AAAD//wMAUEsDBBQABgAIAAAAIQA4/SH/1gAAAJQBAAALAAAAX3JlbHMvLnJl&#10;bHOkkMFqwzAMhu+DvYPRfXGawxijTi+j0GvpHsDYimMaW0Yy2fr2M4PBMnrbUb/Q94l/f/hMi1qR&#10;JVI2sOt6UJgd+ZiDgffL8ekFlFSbvV0oo4EbChzGx4f9GRdb25HMsYhqlCwG5lrLq9biZkxWOiqY&#10;22YiTra2kYMu1l1tQD30/bPm3wwYN0x18gb45AdQl1tp5j/sFB2T0FQ7R0nTNEV3j6o9feQzro1i&#10;OWA14Fm+Q8a1a8+Bvu/d/dMb2JY5uiPbhG/ktn4cqGU/er3pcvwCAAD//wMAUEsDBBQABgAIAAAA&#10;IQCMZ2aJbwIAAE4FAAAOAAAAZHJzL2Uyb0RvYy54bWysVEtPGzEQvlfqf7B8L7tJkwIRGxQFUVVC&#10;gICKs+O1E6tejzt2skl/fcfezUO0F6pevJ6d9zff+Op621i2URgMuIoPzkrOlJNQG7es+PeX208X&#10;nIUoXC0sOFXxnQr8evrxw1XrJ2oIK7C1QkZBXJi0vuKrGP2kKIJcqUaEM/DKkVIDNiKSiMuiRtFS&#10;9MYWw7L8UrSAtUeQKgT6e9Mp+TTH11rJ+KB1UJHZilNtMZ+Yz0U6i+mVmCxR+JWRfRniH6pohHGU&#10;9BDqRkTB1mj+CNUYiRBAxzMJTQFaG6lyD9TNoHzTzfNKeJV7IXCCP8AU/l9Yeb959o9IMLQ+TAJd&#10;UxdbjU36Un1sm8HaHcBS28gk/fw8Gg/PCVJJqvH4fHh5kcAsjs4eQ/yqoGHpUnGkWWSIxOYuxM50&#10;b5JyObg11uZ5WMdaItNlOS6zRwBr6qRNdgGXi7lFthFppOV5Oc9TpMQnZiRZR9Ucm8q3uLMqxbDu&#10;SWlm6txbDir7qB01iLvU2Z4gORg5JENNVbzTt3dJ3ioz8p3+B6ecH1w8+DfGAXYIpX1RB1jqH4N+&#10;GLqz30PRAZCwWEC9e0SG0K1E8PLW0JzuRIiPAmkHCADa6/hAh7ZA84D+xtkK8Nff/id7oiZpOWtp&#10;pyoefq4FKs7sN0ekvRyMRmkJszAizpCAp5rFqcatmznQjAf0gniZr8k+2v1VIzSvtP6zlJVUwknK&#10;XXEZcS/MYzdQekCkms2yGS2eF/HOPXuZgidUEw9ftq8CfU/WSCy/h/3+ickbzna2ydPBbB1Bm0zo&#10;I6493rS0eSX6Bya9Cqdytjo+g9PfAAAA//8DAFBLAwQUAAYACAAAACEAuJ9Iyt8AAAAJAQAADwAA&#10;AGRycy9kb3ducmV2LnhtbEyPTUvDQBCG74L/YRnBm91txNjGbEoQUlBEaBvpdZqsSTA7G7LbNP57&#10;x5Me552H9yPdzLYXkxl950jDcqFAGKpc3VGjoTwUdysQPiDV2DsyGr6Nh012fZViUrsL7cy0D41g&#10;E/IJamhDGBIpfdUai37hBkP8+3SjxcDn2Mh6xAub215GSsXSYkec0OJgnltTfe3PVsP7mz022zzH&#10;cioOH0W5276410jr25s5fwIRzBz+YPitz9Uh404nd6bai17D/TJmknX1GIFgYBXzthML6wcFMkvl&#10;/wXZDwAAAP//AwBQSwECLQAUAAYACAAAACEAtoM4kv4AAADhAQAAEwAAAAAAAAAAAAAAAAAAAAAA&#10;W0NvbnRlbnRfVHlwZXNdLnhtbFBLAQItABQABgAIAAAAIQA4/SH/1gAAAJQBAAALAAAAAAAAAAAA&#10;AAAAAC8BAABfcmVscy8ucmVsc1BLAQItABQABgAIAAAAIQCMZ2aJbwIAAE4FAAAOAAAAAAAAAAAA&#10;AAAAAC4CAABkcnMvZTJvRG9jLnhtbFBLAQItABQABgAIAAAAIQC4n0jK3wAAAAkBAAAPAAAAAAAA&#10;AAAAAAAAAMkEAABkcnMvZG93bnJldi54bWxQSwUGAAAAAAQABADzAAAA1QUAAAAA&#10;" filled="f" strokecolor="#0070c0" strokeweight="1.5pt"/>
+            </w:pict>
+          </mc:Fallback>
+        </mc:AlternateContent>
+      </w:r>
+      <w:r>
+        <w:rPr>
+          <w:noProof/>
+        </w:rPr>
+        <w:drawing>
+          <wp:inline distT="0" distB="0" distL="0" distR="0" wp14:anchorId="39590787" wp14:editId="27829C23">
+            <wp:extent cx="2533375" cy="1536484"/>
+            <wp:effectExtent l="0" t="0" r="635" b="6985"/>
+            <wp:docPr id="851408664" name="Picture 5"/>
+            <wp:cNvGraphicFramePr>
+              <a:graphicFrameLocks xmlns:a="http://schemas.openxmlformats.org/drawingml/2006/main" noChangeAspect="1"/>
+            </wp:cNvGraphicFramePr>
+            <a:graphic xmlns:a="http://schemas.openxmlformats.org/drawingml/2006/main">
+              <a:graphicData uri="http://schemas.openxmlformats.org/drawingml/2006/picture">
+                <pic:pic xmlns:pic="http://schemas.openxmlformats.org/drawingml/2006/picture">
+                  <pic:nvPicPr>
+                    <pic:cNvPr id="0" name="Picture 3"/>
+                    <pic:cNvPicPr>
+                      <a:picLocks noChangeAspect="1" noChangeArrowheads="1"/>
+                    </pic:cNvPicPr>
+                  </pic:nvPicPr>
+                  <pic:blipFill rotWithShape="1">
+                    <a:blip r:embed="rId6" cstate="print">
+                      <a:extLst>
+                        <a:ext uri="{28A0092B-C50C-407E-A947-70E740481C1C}">
+                          <a14:useLocalDpi xmlns:a14="http://schemas.microsoft.com/office/drawing/2010/main" val="0"/>
+                        </a:ext>
+                      </a:extLst>
+                    </a:blip>
+                    <a:srcRect t="36020" r="11702" b="23817"/>
+                    <a:stretch/>
+                  </pic:blipFill>
+                  <pic:spPr bwMode="auto">
+                    <a:xfrm>
+                      <a:off x="0" y="0"/>
+                      <a:ext cx="2553320" cy="1548580"/>
+                    </a:xfrm>
+                    <a:prstGeom prst="rect">
+                      <a:avLst/>
+                    </a:prstGeom>
+                    <a:noFill/>
+                    <a:ln>
+                      <a:noFill/>
+                    </a:ln>
+                    <a:extLst>
+                      <a:ext uri="{53640926-AAD7-44D8-BBD7-CCE9431645EC}">
+                        <a14:shadowObscured xmlns:a14="http://schemas.microsoft.com/office/drawing/2010/main"/>
+                      </a:ext>
+                    </a:extLst>
+                  </pic:spPr>
+                </pic:pic>
+              </a:graphicData>
+            </a:graphic>
+          </wp:inline>
+        </w:drawing>
+      </w:r>
+      <w:r>
+        <w:rPr>
+          <w:rFonts w:ascii="Arial" w:hAnsi="Arial" w:cs="Arial"/>
+        </w:rPr>
+        <w:t xml:space="preserve">              </w:t>
+      </w:r>
+      <w:r>
+        <w:rPr>
+          <w:noProof/>
+        </w:rPr>
+        <w:drawing>
+          <wp:inline distT="0" distB="0" distL="0" distR="0" wp14:anchorId="16D02DB5" wp14:editId="4B764687">
+            <wp:extent cx="2463986" cy="1559366"/>
+            <wp:effectExtent l="0" t="0" r="0" b="3175"/>
+            <wp:docPr id="1847890402" name="Picture 6"/>
+            <wp:cNvGraphicFramePr>
+              <a:graphicFrameLocks xmlns:a="http://schemas.openxmlformats.org/drawingml/2006/main" noChangeAspect="1"/>
+            </wp:cNvGraphicFramePr>
+            <a:graphic xmlns:a="http://schemas.openxmlformats.org/drawingml/2006/main">
+              <a:graphicData uri="http://schemas.openxmlformats.org/drawingml/2006/picture">
+                <pic:pic xmlns:pic="http://schemas.openxmlformats.org/drawingml/2006/picture">
+                  <pic:nvPicPr>
+                    <pic:cNvPr id="0" name="Picture 5"/>
+                    <pic:cNvPicPr>
+                      <a:picLocks noChangeAspect="1" noChangeArrowheads="1"/>
+                    </pic:cNvPicPr>
+                  </pic:nvPicPr>
+                  <pic:blipFill rotWithShape="1">
+                    <a:blip r:embed="rId7" cstate="print">
+                      <a:extLst>
+                        <a:ext uri="{28A0092B-C50C-407E-A947-70E740481C1C}">
+                          <a14:useLocalDpi xmlns:a14="http://schemas.microsoft.com/office/drawing/2010/main" val="0"/>
+                        </a:ext>
+                      </a:extLst>
+                    </a:blip>
+                    <a:srcRect t="47520" r="14789" b="9507"/>
+                    <a:stretch/>
+                  </pic:blipFill>
+                  <pic:spPr bwMode="auto">
+                    <a:xfrm>
+                      <a:off x="0" y="0"/>
+                      <a:ext cx="2491293" cy="1576648"/>
+                    </a:xfrm>
+                    <a:prstGeom prst="rect">
+                      <a:avLst/>
+                    </a:prstGeom>
+                    <a:noFill/>
+                    <a:ln>
+                      <a:noFill/>
+                    </a:ln>
+                    <a:extLst>
+                      <a:ext uri="{53640926-AAD7-44D8-BBD7-CCE9431645EC}">
+                        <a14:shadowObscured xmlns:a14="http://schemas.microsoft.com/office/drawing/2010/main"/>
+                      </a:ext>
+                    </a:extLst>
+                  </pic:spPr>
+                </pic:pic>
+              </a:graphicData>
+            </a:graphic>
+          </wp:inline>
+        </w:drawing>
+      </w:r>
+    </w:p>
+    <w:p>
+      <w:pPr>
+        <w:spacing w:line="360" w:lineRule="auto"/>
+        <w:rPr>
+          <w:rFonts w:ascii="Arial" w:hAnsi="Arial" w:cs="Arial"/>
+        </w:rPr>
+      </w:pPr>
+    </w:p>
+    <w:p>
+      <w:pPr>
+        <w:spacing w:line="360" w:lineRule="auto"/>
+        <w:rPr>
+          <w:rFonts w:ascii="Arial" w:hAnsi="Arial" w:cs="Arial"/>
+        </w:rPr>
+      </w:pPr>
+    </w:p>
+    <w:p>
+      <w:pPr>
+        <w:spacing w:line="360" w:lineRule="auto"/>
+        <w:rPr>
+          <w:rFonts w:ascii="Arial" w:hAnsi="Arial" w:cs="Arial"/>
+        </w:rPr>
+      </w:pPr>
+    </w:p>
+    <w:p>
+      <w:pPr>
+        <w:spacing w:line="360" w:lineRule="auto"/>
+        <w:rPr>
+          <w:rFonts w:ascii="Arial" w:hAnsi="Arial" w:cs="Arial"/>
+        </w:rPr>
+      </w:pPr>
+      <w:r>
+        <w:rPr>
+          <w:rFonts w:ascii="Arial" w:hAnsi="Arial" w:cs="Arial"/>
+        </w:rPr>
+        <w:t xml:space="preserve"> Step 4: </w:t>
+      </w:r>
+      <w:r>
+        <w:rPr>
+          <w:rFonts w:ascii="Arial" w:hAnsi="Arial" w:cs="Arial"/>
+        </w:rPr>
+        <w:t>The user should place their finger on the sensor properly to take measurement</w:t>
       </w:r>
       <w:r>
         <w:rPr>
@@ -114,25 +826,742 @@
           <w:rFonts w:ascii="Arial" w:hAnsi="Arial" w:cs="Arial"/>
         </w:rPr>
       </w:pPr>
-      <w:r>
-        <w:rPr>
-          <w:rFonts w:ascii="Arial" w:hAnsi="Arial" w:cs="Arial"/>
-        </w:rPr>
-        <w:t>Step 4:  To take readings from another sensor user should press the button 1 again to deactivate the Max30102 sensor.</w:t>
-      </w:r>
-    </w:p>
-    <w:p>
-      <w:pPr>
-        <w:spacing w:line="360" w:lineRule="auto"/>
-        <w:rPr>
-          <w:rFonts w:ascii="Arial" w:hAnsi="Arial" w:cs="Arial"/>
-        </w:rPr>
-      </w:pPr>
-      <w:r>
-        <w:rPr>
-          <w:rFonts w:ascii="Arial" w:hAnsi="Arial" w:cs="Arial"/>
-        </w:rPr>
-        <w:t xml:space="preserve">Step 5: User can press button 2 to activate ECG sensor. Once the ECG sensor is activated, the user should place the patches properly on the right arm, left arm and right </w:t>
+    </w:p>
+    <w:p>
+      <w:pPr>
+        <w:spacing w:line="360" w:lineRule="auto"/>
+        <w:rPr>
+          <w:rFonts w:ascii="Arial" w:hAnsi="Arial" w:cs="Arial"/>
+        </w:rPr>
+      </w:pPr>
+      <w:r>
+        <w:rPr>
+          <w:rFonts w:ascii="Arial" w:hAnsi="Arial" w:cs="Arial"/>
+          <w:noProof/>
+        </w:rPr>
+        <mc:AlternateContent>
+          <mc:Choice Requires="wps">
+            <w:drawing>
+              <wp:anchor distT="0" distB="0" distL="114300" distR="114300" simplePos="0" relativeHeight="251672576" behindDoc="0" locked="0" layoutInCell="1" allowOverlap="1" wp14:anchorId="553CC427" wp14:editId="211260B4">
+                <wp:simplePos x="0" y="0"/>
+                <wp:positionH relativeFrom="column">
+                  <wp:posOffset>3886200</wp:posOffset>
+                </wp:positionH>
+                <wp:positionV relativeFrom="paragraph">
+                  <wp:posOffset>242074</wp:posOffset>
+                </wp:positionV>
+                <wp:extent cx="802888" cy="540834"/>
+                <wp:effectExtent l="0" t="0" r="16510" b="12065"/>
+                <wp:wrapNone/>
+                <wp:docPr id="669619279" name="Rectangle 2"/>
+                <wp:cNvGraphicFramePr/>
+                <a:graphic xmlns:a="http://schemas.openxmlformats.org/drawingml/2006/main">
+                  <a:graphicData uri="http://schemas.microsoft.com/office/word/2010/wordprocessingShape">
+                    <wps:wsp>
+                      <wps:cNvSpPr/>
+                      <wps:spPr>
+                        <a:xfrm>
+                          <a:off x="0" y="0"/>
+                          <a:ext cx="802888" cy="540834"/>
+                        </a:xfrm>
+                        <a:prstGeom prst="rect">
+                          <a:avLst/>
+                        </a:prstGeom>
+                        <a:noFill/>
+                        <a:ln w="19050">
+                          <a:solidFill>
+                            <a:srgbClr val="0070C0"/>
+                          </a:solidFill>
+                        </a:ln>
+                      </wps:spPr>
+                      <wps:style>
+                        <a:lnRef idx="0">
+                          <a:scrgbClr r="0" g="0" b="0"/>
+                        </a:lnRef>
+                        <a:fillRef idx="0">
+                          <a:scrgbClr r="0" g="0" b="0"/>
+                        </a:fillRef>
+                        <a:effectRef idx="0">
+                          <a:scrgbClr r="0" g="0" b="0"/>
+                        </a:effectRef>
+                        <a:fontRef idx="minor">
+                          <a:schemeClr val="dk1"/>
+                        </a:fontRef>
+                      </wps:style>
+                      <wps:bodyPr rot="0" spcFirstLastPara="0" vertOverflow="overflow" horzOverflow="overflow" vert="horz" wrap="square" lIns="91440" tIns="45720" rIns="91440" bIns="45720" numCol="1" spcCol="0" rtlCol="0" fromWordArt="0" anchor="ctr" anchorCtr="0" forceAA="0" compatLnSpc="1">
+                        <a:prstTxWarp prst="textNoShape">
+                          <a:avLst/>
+                        </a:prstTxWarp>
+                        <a:noAutofit/>
+                      </wps:bodyPr>
+                    </wps:wsp>
+                  </a:graphicData>
+                </a:graphic>
+                <wp14:sizeRelH relativeFrom="margin">
+                  <wp14:pctWidth>0</wp14:pctWidth>
+                </wp14:sizeRelH>
+                <wp14:sizeRelV relativeFrom="margin">
+                  <wp14:pctHeight>0</wp14:pctHeight>
+                </wp14:sizeRelV>
+              </wp:anchor>
+            </w:drawing>
+          </mc:Choice>
+          <mc:Fallback>
+            <w:pict>
+              <v:rect w14:anchorId="0ED549B6" id="Rectangle 2" o:spid="_x0000_s1026" style="position:absolute;margin-left:306pt;margin-top:19.05pt;width:63.2pt;height:42.6pt;z-index:251672576;visibility:visible;mso-wrap-style:square;mso-width-percent:0;mso-height-percent:0;mso-wrap-distance-left:9pt;mso-wrap-distance-top:0;mso-wrap-distance-right:9pt;mso-wrap-distance-bottom:0;mso-position-horizontal:absolute;mso-position-horizontal-relative:text;mso-position-vertical:absolute;mso-position-vertical-relative:text;mso-width-percent:0;mso-height-percent:0;mso-width-relative:margin;mso-height-relative:margin;v-text-anchor:middle" o:gfxdata="UEsDBBQABgAIAAAAIQC2gziS/gAAAOEBAAATAAAAW0NvbnRlbnRfVHlwZXNdLnhtbJSRQU7DMBBF&#10;90jcwfIWJU67QAgl6YK0S0CoHGBkTxKLZGx5TGhvj5O2G0SRWNoz/78nu9wcxkFMGNg6quQqL6RA&#10;0s5Y6ir5vt9lD1JwBDIwOMJKHpHlpr69KfdHjyxSmriSfYz+USnWPY7AufNIadK6MEJMx9ApD/oD&#10;OlTrorhX2lFEilmcO2RdNtjC5xDF9pCuTyYBB5bi6bQ4syoJ3g9WQ0ymaiLzg5KdCXlKLjvcW893&#10;SUOqXwnz5DrgnHtJTxOsQfEKIT7DmDSUCaxw7Rqn8787ZsmRM9e2VmPeBN4uqYvTtW7jvijg9N/y&#10;JsXecLq0q+WD6m8AAAD//wMAUEsDBBQABgAIAAAAIQA4/SH/1gAAAJQBAAALAAAAX3JlbHMvLnJl&#10;bHOkkMFqwzAMhu+DvYPRfXGawxijTi+j0GvpHsDYimMaW0Yy2fr2M4PBMnrbUb/Q94l/f/hMi1qR&#10;JVI2sOt6UJgd+ZiDgffL8ekFlFSbvV0oo4EbChzGx4f9GRdb25HMsYhqlCwG5lrLq9biZkxWOiqY&#10;22YiTra2kYMu1l1tQD30/bPm3wwYN0x18gb45AdQl1tp5j/sFB2T0FQ7R0nTNEV3j6o9feQzro1i&#10;OWA14Fm+Q8a1a8+Bvu/d/dMb2JY5uiPbhG/ktn4cqGU/er3pcvwCAAD//wMAUEsDBBQABgAIAAAA&#10;IQAPSURIbwIAAE4FAAAOAAAAZHJzL2Uyb0RvYy54bWysVEtPGzEQvlfqf7B8L7tJQwkRGxQFUVVC&#10;gICKs+O1E6tejzt2skl/fcfezUO0F6pevJ6d9zff+Op621i2URgMuIoPzkrOlJNQG7es+PeX209j&#10;zkIUrhYWnKr4TgV+Pf344ar1EzWEFdhaIaMgLkxaX/FVjH5SFEGuVCPCGXjlSKkBGxFJxGVRo2gp&#10;emOLYVl+KVrA2iNIFQL9vemUfJrja61kfNA6qMhsxam2mE/M5yKdxfRKTJYo/MrIvgzxD1U0wjhK&#10;egh1I6JgazR/hGqMRAig45mEpgCtjVS5B+pmUL7p5nklvMq9EDjBH2AK/y+svN88+0ckGFofJoGu&#10;qYutxiZ9qT62zWDtDmCpbWSSfo7L4XhM05WkOh+V48+jBGZxdPYY4lcFDUuXiiPNIkMkNnchdqZ7&#10;k5TLwa2xNs/DOtYSmS7L8zJ7BLCmTtpkF3C5mFtkG5FGWl6U8zxFSnxiRpJ1VM2xqXyLO6tSDOue&#10;lGamzr3loLKP2lGDuEtk2RMkByOHZKipinf69i7JW2VGvtP/4JTzg4sH/8Y4wA6htC/qAEv9Y9AP&#10;Q3f2eyg6ABIWC6h3j8gQupUIXt4amtOdCPFRIO0AAUB7HR/o0BZoHtDfOFsB/vrb/2RP1CQtZy3t&#10;VMXDz7VAxZn95oi0l4PRKC1hFkbnF0MS8FSzONW4dTMHmvGAXhAv8zXZR7u/aoTmldZ/lrKSSjhJ&#10;uSsuI+6FeewGSg+IVLNZNqPF8yLeuWcvU/CEauLhy/ZVoO/JGonl97DfPzF5w9nONnk6mK0jaJMJ&#10;fcS1x5uWNq9E/8CkV+FUzlbHZ3D6GwAA//8DAFBLAwQUAAYACAAAACEAhGmO4+EAAAAKAQAADwAA&#10;AGRycy9kb3ducmV2LnhtbEyPXUvDQBBF3wX/wzKCb3bzITWk2ZQgpKCI0DbS120yJsHsbMhu0/jv&#10;HZ/0cZjDvedm28UMYsbJ9ZYUhKsABFJtm55aBdWxfEhAOK+p0YMlVPCNDrb57U2m08ZeaY/zwbeC&#10;Q8ilWkHn/ZhK6eoOjXYrOyLx79NORns+p1Y2k75yuBlkFARraXRP3NDpEZ87rL8OF6Pg/c2c2l1R&#10;6Goujx9ltd+92NdIqfu7pdiA8Lj4Pxh+9VkdcnY62ws1TgwK1mHEW7yCOAlBMPAUJ48gzkxGcQwy&#10;z+T/CfkPAAAA//8DAFBLAQItABQABgAIAAAAIQC2gziS/gAAAOEBAAATAAAAAAAAAAAAAAAAAAAA&#10;AABbQ29udGVudF9UeXBlc10ueG1sUEsBAi0AFAAGAAgAAAAhADj9If/WAAAAlAEAAAsAAAAAAAAA&#10;AAAAAAAALwEAAF9yZWxzLy5yZWxzUEsBAi0AFAAGAAgAAAAhAA9JREhvAgAATgUAAA4AAAAAAAAA&#10;AAAAAAAALgIAAGRycy9lMm9Eb2MueG1sUEsBAi0AFAAGAAgAAAAhAIRpjuPhAAAACgEAAA8AAAAA&#10;AAAAAAAAAAAAyQQAAGRycy9kb3ducmV2LnhtbFBLBQYAAAAABAAEAPMAAADXBQAAAAA=&#10;" filled="f" strokecolor="#0070c0" strokeweight="1.5pt"/>
+            </w:pict>
+          </mc:Fallback>
+        </mc:AlternateContent>
+      </w:r>
+      <w:r>
+        <w:rPr>
+          <w:rFonts w:ascii="Arial" w:hAnsi="Arial" w:cs="Arial"/>
+          <w:noProof/>
+        </w:rPr>
+        <mc:AlternateContent>
+          <mc:Choice Requires="wps">
+            <w:drawing>
+              <wp:anchor distT="0" distB="0" distL="114300" distR="114300" simplePos="0" relativeHeight="251670528" behindDoc="0" locked="0" layoutInCell="1" allowOverlap="1" wp14:anchorId="4E577720" wp14:editId="15E57014">
+                <wp:simplePos x="0" y="0"/>
+                <wp:positionH relativeFrom="column">
+                  <wp:posOffset>1927721</wp:posOffset>
+                </wp:positionH>
+                <wp:positionV relativeFrom="paragraph">
+                  <wp:posOffset>810260</wp:posOffset>
+                </wp:positionV>
+                <wp:extent cx="1533293" cy="45719"/>
+                <wp:effectExtent l="0" t="38100" r="29210" b="88265"/>
+                <wp:wrapNone/>
+                <wp:docPr id="704687211" name="Straight Arrow Connector 4"/>
+                <wp:cNvGraphicFramePr/>
+                <a:graphic xmlns:a="http://schemas.openxmlformats.org/drawingml/2006/main">
+                  <a:graphicData uri="http://schemas.microsoft.com/office/word/2010/wordprocessingShape">
+                    <wps:wsp>
+                      <wps:cNvCnPr/>
+                      <wps:spPr>
+                        <a:xfrm>
+                          <a:off x="0" y="0"/>
+                          <a:ext cx="1533293" cy="45719"/>
+                        </a:xfrm>
+                        <a:prstGeom prst="straightConnector1">
+                          <a:avLst/>
+                        </a:prstGeom>
+                        <a:ln w="19050">
+                          <a:solidFill>
+                            <a:srgbClr val="0070C0"/>
+                          </a:solidFill>
+                          <a:tailEnd type="triangle"/>
+                        </a:ln>
+                      </wps:spPr>
+                      <wps:style>
+                        <a:lnRef idx="1">
+                          <a:schemeClr val="accent1"/>
+                        </a:lnRef>
+                        <a:fillRef idx="0">
+                          <a:schemeClr val="accent1"/>
+                        </a:fillRef>
+                        <a:effectRef idx="0">
+                          <a:schemeClr val="accent1"/>
+                        </a:effectRef>
+                        <a:fontRef idx="minor">
+                          <a:schemeClr val="tx1"/>
+                        </a:fontRef>
+                      </wps:style>
+                      <wps:bodyPr/>
+                    </wps:wsp>
+                  </a:graphicData>
+                </a:graphic>
+                <wp14:sizeRelH relativeFrom="margin">
+                  <wp14:pctWidth>0</wp14:pctWidth>
+                </wp14:sizeRelH>
+                <wp14:sizeRelV relativeFrom="margin">
+                  <wp14:pctHeight>0</wp14:pctHeight>
+                </wp14:sizeRelV>
+              </wp:anchor>
+            </w:drawing>
+          </mc:Choice>
+          <mc:Fallback>
+            <w:pict>
+              <v:shape w14:anchorId="046C7A16" id="Straight Arrow Connector 4" o:spid="_x0000_s1026" type="#_x0000_t32" style="position:absolute;margin-left:151.8pt;margin-top:63.8pt;width:120.75pt;height:3.6pt;z-index:251670528;visibility:visible;mso-wrap-style:square;mso-width-percent:0;mso-height-percent:0;mso-wrap-distance-left:9pt;mso-wrap-distance-top:0;mso-wrap-distance-right:9pt;mso-wrap-distance-bottom:0;mso-position-horizontal:absolute;mso-position-horizontal-relative:text;mso-position-vertical:absolute;mso-position-vertical-relative:text;mso-width-percent:0;mso-height-percent:0;mso-width-relative:margin;mso-height-relative:margin" o:gfxdata="UEsDBBQABgAIAAAAIQC2gziS/gAAAOEBAAATAAAAW0NvbnRlbnRfVHlwZXNdLnhtbJSRQU7DMBBF&#10;90jcwfIWJU67QAgl6YK0S0CoHGBkTxKLZGx5TGhvj5O2G0SRWNoz/78nu9wcxkFMGNg6quQqL6RA&#10;0s5Y6ir5vt9lD1JwBDIwOMJKHpHlpr69KfdHjyxSmriSfYz+USnWPY7AufNIadK6MEJMx9ApD/oD&#10;OlTrorhX2lFEilmcO2RdNtjC5xDF9pCuTyYBB5bi6bQ4syoJ3g9WQ0ymaiLzg5KdCXlKLjvcW893&#10;SUOqXwnz5DrgnHtJTxOsQfEKIT7DmDSUCaxw7Rqn8787ZsmRM9e2VmPeBN4uqYvTtW7jvijg9N/y&#10;JsXecLq0q+WD6m8AAAD//wMAUEsDBBQABgAIAAAAIQA4/SH/1gAAAJQBAAALAAAAX3JlbHMvLnJl&#10;bHOkkMFqwzAMhu+DvYPRfXGawxijTi+j0GvpHsDYimMaW0Yy2fr2M4PBMnrbUb/Q94l/f/hMi1qR&#10;JVI2sOt6UJgd+ZiDgffL8ekFlFSbvV0oo4EbChzGx4f9GRdb25HMsYhqlCwG5lrLq9biZkxWOiqY&#10;22YiTra2kYMu1l1tQD30/bPm3wwYN0x18gb45AdQl1tp5j/sFB2T0FQ7R0nTNEV3j6o9feQzro1i&#10;OWA14Fm+Q8a1a8+Bvu/d/dMb2JY5uiPbhG/ktn4cqGU/er3pcvwCAAD//wMAUEsDBBQABgAIAAAA&#10;IQAb90gf2wEAAA0EAAAOAAAAZHJzL2Uyb0RvYy54bWysU8uu0zAQ3SPxD5b3NElLubRqehe9XDYI&#10;rnh8gOuME0uObY1Nk/49Y6dNeQkJxMaJPXPmnDke7+7H3rATYNDO1rxalJyBla7Rtq35l8+PL15z&#10;FqKwjTDOQs3PEPj9/vmz3eC3sHSdMw0goyI2bAdf8y5Gvy2KIDvoRVg4D5aCymEvIm2xLRoUA1Xv&#10;TbEsy1fF4LDx6CSEQKcPU5Dvc32lQMYPSgWIzNSctMW8Yl6PaS32O7FtUfhOy4sM8Q8qeqEtkc6l&#10;HkQU7CvqX0r1WqILTsWFdH3hlNIScg/UTVX+1M2nTnjIvZA5wc82hf9XVr4/HewTkg2DD9vgnzB1&#10;MSrs05f0sTGbdZ7NgjEySYfVerVablacSYq9XN9Vm2RmcQN7DPEtuJ6ln5qHiEK3XTw4a+laHFbZ&#10;MHF6F+IEvAISs7FsII5NuS5zWnBGN4/amBQM2B4PBtlJpFst78pDvkji/iEtCm3e2IbFs6fJi6iF&#10;bQ1cVBpLYm895794NjCRfwTFdJO6nNjTOMJMKaQEG6u5EmUnmCJ5M/Ai+0/AS36CQh7VvwHPiMzs&#10;bJzBvbYOfyc7jlfJasq/OjD1nSw4uuacpyFbQzOXb/TyPtJQf7/P8Nsr3n8DAAD//wMAUEsDBBQA&#10;BgAIAAAAIQCtutwZ4gAAAAsBAAAPAAAAZHJzL2Rvd25yZXYueG1sTI/BTsMwEETvSPyDtUjcqJ2m&#10;aasQp0JFIIo40FKJqxubJCJem9htQr+e5QS33Z3R7JtiNdqOnUwfWocSkokAZrByusVawv7t4WYJ&#10;LESFWnUOjYRvE2BVXl4UKtduwK057WLNKARDriQ0Mfqc81A1xqowcd4gaR+utyrS2tdc92qgcNvx&#10;qRBzblWL9KFR3qwbU33ujlaCt4+v5/Nz8uTus/eXvVj74WuzkfL6ary7BRbNGP/M8ItP6FAS08Ed&#10;UQfWSUhFOicrCdMFDeTIZlkC7ECXdLYEXhb8f4fyBwAA//8DAFBLAQItABQABgAIAAAAIQC2gziS&#10;/gAAAOEBAAATAAAAAAAAAAAAAAAAAAAAAABbQ29udGVudF9UeXBlc10ueG1sUEsBAi0AFAAGAAgA&#10;AAAhADj9If/WAAAAlAEAAAsAAAAAAAAAAAAAAAAALwEAAF9yZWxzLy5yZWxzUEsBAi0AFAAGAAgA&#10;AAAhABv3SB/bAQAADQQAAA4AAAAAAAAAAAAAAAAALgIAAGRycy9lMm9Eb2MueG1sUEsBAi0AFAAG&#10;AAgAAAAhAK263BniAAAACwEAAA8AAAAAAAAAAAAAAAAANQQAAGRycy9kb3ducmV2LnhtbFBLBQYA&#10;AAAABAAEAPMAAABEBQAAAAA=&#10;" strokecolor="#0070c0" strokeweight="1.5pt">
+                <v:stroke endarrow="block" joinstyle="miter"/>
+              </v:shape>
+            </w:pict>
+          </mc:Fallback>
+        </mc:AlternateContent>
+      </w:r>
+      <w:r>
+        <w:rPr>
+          <w:rFonts w:ascii="Arial" w:hAnsi="Arial" w:cs="Arial"/>
+          <w:noProof/>
+        </w:rPr>
+        <mc:AlternateContent>
+          <mc:Choice Requires="wps">
+            <w:drawing>
+              <wp:anchor distT="0" distB="0" distL="114300" distR="114300" simplePos="0" relativeHeight="251668480" behindDoc="0" locked="0" layoutInCell="1" allowOverlap="1" wp14:anchorId="2B2CD904" wp14:editId="3370B094">
+                <wp:simplePos x="0" y="0"/>
+                <wp:positionH relativeFrom="column">
+                  <wp:posOffset>1577898</wp:posOffset>
+                </wp:positionH>
+                <wp:positionV relativeFrom="paragraph">
+                  <wp:posOffset>616477</wp:posOffset>
+                </wp:positionV>
+                <wp:extent cx="345270" cy="389626"/>
+                <wp:effectExtent l="0" t="0" r="17145" b="10795"/>
+                <wp:wrapNone/>
+                <wp:docPr id="1267832482" name="Rectangle 2"/>
+                <wp:cNvGraphicFramePr/>
+                <a:graphic xmlns:a="http://schemas.openxmlformats.org/drawingml/2006/main">
+                  <a:graphicData uri="http://schemas.microsoft.com/office/word/2010/wordprocessingShape">
+                    <wps:wsp>
+                      <wps:cNvSpPr/>
+                      <wps:spPr>
+                        <a:xfrm>
+                          <a:off x="0" y="0"/>
+                          <a:ext cx="345270" cy="389626"/>
+                        </a:xfrm>
+                        <a:prstGeom prst="rect">
+                          <a:avLst/>
+                        </a:prstGeom>
+                        <a:noFill/>
+                        <a:ln w="19050">
+                          <a:solidFill>
+                            <a:srgbClr val="0070C0"/>
+                          </a:solidFill>
+                        </a:ln>
+                      </wps:spPr>
+                      <wps:style>
+                        <a:lnRef idx="0">
+                          <a:scrgbClr r="0" g="0" b="0"/>
+                        </a:lnRef>
+                        <a:fillRef idx="0">
+                          <a:scrgbClr r="0" g="0" b="0"/>
+                        </a:fillRef>
+                        <a:effectRef idx="0">
+                          <a:scrgbClr r="0" g="0" b="0"/>
+                        </a:effectRef>
+                        <a:fontRef idx="minor">
+                          <a:schemeClr val="dk1"/>
+                        </a:fontRef>
+                      </wps:style>
+                      <wps:bodyPr rot="0" spcFirstLastPara="0" vertOverflow="overflow" horzOverflow="overflow" vert="horz" wrap="square" lIns="91440" tIns="45720" rIns="91440" bIns="45720" numCol="1" spcCol="0" rtlCol="0" fromWordArt="0" anchor="ctr" anchorCtr="0" forceAA="0" compatLnSpc="1">
+                        <a:prstTxWarp prst="textNoShape">
+                          <a:avLst/>
+                        </a:prstTxWarp>
+                        <a:noAutofit/>
+                      </wps:bodyPr>
+                    </wps:wsp>
+                  </a:graphicData>
+                </a:graphic>
+                <wp14:sizeRelH relativeFrom="margin">
+                  <wp14:pctWidth>0</wp14:pctWidth>
+                </wp14:sizeRelH>
+                <wp14:sizeRelV relativeFrom="margin">
+                  <wp14:pctHeight>0</wp14:pctHeight>
+                </wp14:sizeRelV>
+              </wp:anchor>
+            </w:drawing>
+          </mc:Choice>
+          <mc:Fallback>
+            <w:pict>
+              <v:rect w14:anchorId="70E4E93A" id="Rectangle 2" o:spid="_x0000_s1026" style="position:absolute;margin-left:124.25pt;margin-top:48.55pt;width:27.2pt;height:30.7pt;z-index:251668480;visibility:visible;mso-wrap-style:square;mso-width-percent:0;mso-height-percent:0;mso-wrap-distance-left:9pt;mso-wrap-distance-top:0;mso-wrap-distance-right:9pt;mso-wrap-distance-bottom:0;mso-position-horizontal:absolute;mso-position-horizontal-relative:text;mso-position-vertical:absolute;mso-position-vertical-relative:text;mso-width-percent:0;mso-height-percent:0;mso-width-relative:margin;mso-height-relative:margin;v-text-anchor:middle" o:gfxdata="UEsDBBQABgAIAAAAIQC2gziS/gAAAOEBAAATAAAAW0NvbnRlbnRfVHlwZXNdLnhtbJSRQU7DMBBF&#10;90jcwfIWJU67QAgl6YK0S0CoHGBkTxKLZGx5TGhvj5O2G0SRWNoz/78nu9wcxkFMGNg6quQqL6RA&#10;0s5Y6ir5vt9lD1JwBDIwOMJKHpHlpr69KfdHjyxSmriSfYz+USnWPY7AufNIadK6MEJMx9ApD/oD&#10;OlTrorhX2lFEilmcO2RdNtjC5xDF9pCuTyYBB5bi6bQ4syoJ3g9WQ0ymaiLzg5KdCXlKLjvcW893&#10;SUOqXwnz5DrgnHtJTxOsQfEKIT7DmDSUCaxw7Rqn8787ZsmRM9e2VmPeBN4uqYvTtW7jvijg9N/y&#10;JsXecLq0q+WD6m8AAAD//wMAUEsDBBQABgAIAAAAIQA4/SH/1gAAAJQBAAALAAAAX3JlbHMvLnJl&#10;bHOkkMFqwzAMhu+DvYPRfXGawxijTi+j0GvpHsDYimMaW0Yy2fr2M4PBMnrbUb/Q94l/f/hMi1qR&#10;JVI2sOt6UJgd+ZiDgffL8ekFlFSbvV0oo4EbChzGx4f9GRdb25HMsYhqlCwG5lrLq9biZkxWOiqY&#10;22YiTra2kYMu1l1tQD30/bPm3wwYN0x18gb45AdQl1tp5j/sFB2T0FQ7R0nTNEV3j6o9feQzro1i&#10;OWA14Fm+Q8a1a8+Bvu/d/dMb2JY5uiPbhG/ktn4cqGU/er3pcvwCAAD//wMAUEsDBBQABgAIAAAA&#10;IQDdqgvncAIAAE4FAAAOAAAAZHJzL2Uyb0RvYy54bWysVMlu2zAQvRfoPxC8N5IdZzMiB4aDFAWC&#10;JEhS5ExTpE2U4rBD2rL79R1S8oK0lxS9UBzN/uYNr282jWVrhcGAq/jgpORMOQm1cYuKf3+9+3LJ&#10;WYjC1cKCUxXfqsBvJp8/Xbd+rIawBFsrZBTEhXHrK76M0Y+LIsilakQ4Aa8cKTVgIyKJuChqFC1F&#10;b2wxLMvzogWsPYJUIdDf207JJzm+1krGR62DisxWnGqL+cR8ztNZTK7FeIHCL43syxD/UEUjjKOk&#10;+1C3Igq2QvNHqMZIhAA6nkhoCtDaSJV7oG4G5btuXpbCq9wLgRP8Hqbw/8LKh/WLf0KCofVhHOia&#10;uthobNKX6mObDNZ2D5baRCbp5+nobHhBkEpSnV5enQ/PE5jFwdljiF8VNCxdKo40iwyRWN+H2Jnu&#10;TFIuB3fG2jwP61hLZLoqz8rsEcCaOmmTXcDFfGaRrUUaaXlRzvIUKfGRGUnWUTWHpvItbq1KMax7&#10;VpqZOveWg8o+akcN4i51tiNIDkYOyVBTFR/07V2St8qM/KD/3innBxf3/o1xgB1CaV/UHpb6x6Af&#10;hu7sd1B0ACQs5lBvn5AhdCsRvLwzNKd7EeKTQNoBAoD2Oj7SoS3QPKC/cbYE/PW3/8meqElazlra&#10;qYqHnyuBijP7zRFprwajUVrCLIzOLoYk4LFmfqxxq2YGNOMBvSBe5muyj3Z31QjNG63/NGUllXCS&#10;cldcRtwJs9gNlB4QqabTbEaL50W8dy9epuAJ1cTD182bQN+TNRLLH2C3f2L8jrOdbfJ0MF1F0CYT&#10;+oBrjzctbV6J/oFJr8KxnK0Oz+DkNwAAAP//AwBQSwMEFAAGAAgAAAAhAKDfXAvgAAAACgEAAA8A&#10;AABkcnMvZG93bnJldi54bWxMj0FLw0AQhe+C/2EZwZvdNFpt02xKEFJQRGgb8TrNbpNgdjZkt2n8&#10;944nPQ7v471v0s1kOzGawbeOFMxnEQhDldMt1QrKQ3G3BOEDksbOkVHwbTxssuurFBPtLrQz4z7U&#10;gkvIJ6igCaFPpPRVYyz6mesNcXZyg8XA51BLPeCFy20n4yh6lBZb4oUGe/PcmOprf7YK3t/sZ73N&#10;cyzH4vBRlLvti3uNlbq9mfI1iGCm8AfDrz6rQ8ZOR3cm7UWnIH5YLhhVsHqag2DgPopXII5MLjiR&#10;WSr/v5D9AAAA//8DAFBLAQItABQABgAIAAAAIQC2gziS/gAAAOEBAAATAAAAAAAAAAAAAAAAAAAA&#10;AABbQ29udGVudF9UeXBlc10ueG1sUEsBAi0AFAAGAAgAAAAhADj9If/WAAAAlAEAAAsAAAAAAAAA&#10;AAAAAAAALwEAAF9yZWxzLy5yZWxzUEsBAi0AFAAGAAgAAAAhAN2qC+dwAgAATgUAAA4AAAAAAAAA&#10;AAAAAAAALgIAAGRycy9lMm9Eb2MueG1sUEsBAi0AFAAGAAgAAAAhAKDfXAvgAAAACgEAAA8AAAAA&#10;AAAAAAAAAAAAygQAAGRycy9kb3ducmV2LnhtbFBLBQYAAAAABAAEAPMAAADXBQAAAAA=&#10;" filled="f" strokecolor="#0070c0" strokeweight="1.5pt"/>
+            </w:pict>
+          </mc:Fallback>
+        </mc:AlternateContent>
+      </w:r>
+      <w:r>
+        <w:rPr>
+          <w:rFonts w:ascii="Arial" w:hAnsi="Arial" w:cs="Arial"/>
+        </w:rPr>
+        <w:t xml:space="preserve">   </w:t>
+      </w:r>
+      <w:r>
+        <w:rPr>
+          <w:rFonts w:ascii="Arial" w:hAnsi="Arial" w:cs="Arial"/>
+          <w:noProof/>
+        </w:rPr>
+        <w:drawing>
+          <wp:inline distT="0" distB="0" distL="0" distR="0" wp14:anchorId="552A280D" wp14:editId="62C95C9D">
+            <wp:extent cx="2633101" cy="1644015"/>
+            <wp:effectExtent l="0" t="0" r="0" b="0"/>
+            <wp:docPr id="886365634" name="Picture 3"/>
+            <wp:cNvGraphicFramePr>
+              <a:graphicFrameLocks xmlns:a="http://schemas.openxmlformats.org/drawingml/2006/main" noChangeAspect="1"/>
+            </wp:cNvGraphicFramePr>
+            <a:graphic xmlns:a="http://schemas.openxmlformats.org/drawingml/2006/main">
+              <a:graphicData uri="http://schemas.openxmlformats.org/drawingml/2006/picture">
+                <pic:pic xmlns:pic="http://schemas.openxmlformats.org/drawingml/2006/picture">
+                  <pic:nvPicPr>
+                    <pic:cNvPr id="886365634" name="Picture 886365634"/>
+                    <pic:cNvPicPr/>
+                  </pic:nvPicPr>
+                  <pic:blipFill rotWithShape="1">
+                    <a:blip r:embed="rId8" cstate="print">
+                      <a:extLst>
+                        <a:ext uri="{28A0092B-C50C-407E-A947-70E740481C1C}">
+                          <a14:useLocalDpi xmlns:a14="http://schemas.microsoft.com/office/drawing/2010/main" val="0"/>
+                        </a:ext>
+                      </a:extLst>
+                    </a:blip>
+                    <a:srcRect r="14905"/>
+                    <a:stretch/>
+                  </pic:blipFill>
+                  <pic:spPr bwMode="auto">
+                    <a:xfrm>
+                      <a:off x="0" y="0"/>
+                      <a:ext cx="2675874" cy="1670721"/>
+                    </a:xfrm>
+                    <a:prstGeom prst="rect">
+                      <a:avLst/>
+                    </a:prstGeom>
+                    <a:ln>
+                      <a:noFill/>
+                    </a:ln>
+                    <a:extLst>
+                      <a:ext uri="{53640926-AAD7-44D8-BBD7-CCE9431645EC}">
+                        <a14:shadowObscured xmlns:a14="http://schemas.microsoft.com/office/drawing/2010/main"/>
+                      </a:ext>
+                    </a:extLst>
+                  </pic:spPr>
+                </pic:pic>
+              </a:graphicData>
+            </a:graphic>
+          </wp:inline>
+        </w:drawing>
+      </w:r>
+      <w:r>
+        <w:rPr>
+          <w:rFonts w:ascii="Arial" w:hAnsi="Arial" w:cs="Arial"/>
+        </w:rPr>
+        <w:t xml:space="preserve">                 </w:t>
+      </w:r>
+      <w:r>
+        <w:rPr>
+          <w:noProof/>
+        </w:rPr>
+        <w:drawing>
+          <wp:inline distT="0" distB="0" distL="0" distR="0" wp14:anchorId="54B5B6BE" wp14:editId="108D979A">
+            <wp:extent cx="2464419" cy="1669258"/>
+            <wp:effectExtent l="0" t="0" r="0" b="7620"/>
+            <wp:docPr id="235996270" name="Picture 4"/>
+            <wp:cNvGraphicFramePr>
+              <a:graphicFrameLocks xmlns:a="http://schemas.openxmlformats.org/drawingml/2006/main" noChangeAspect="1"/>
+            </wp:cNvGraphicFramePr>
+            <a:graphic xmlns:a="http://schemas.openxmlformats.org/drawingml/2006/main">
+              <a:graphicData uri="http://schemas.openxmlformats.org/drawingml/2006/picture">
+                <pic:pic xmlns:pic="http://schemas.openxmlformats.org/drawingml/2006/picture">
+                  <pic:nvPicPr>
+                    <pic:cNvPr id="0" name="Picture 1"/>
+                    <pic:cNvPicPr>
+                      <a:picLocks noChangeAspect="1" noChangeArrowheads="1"/>
+                    </pic:cNvPicPr>
+                  </pic:nvPicPr>
+                  <pic:blipFill rotWithShape="1">
+                    <a:blip r:embed="rId9" cstate="print">
+                      <a:extLst>
+                        <a:ext uri="{28A0092B-C50C-407E-A947-70E740481C1C}">
+                          <a14:useLocalDpi xmlns:a14="http://schemas.microsoft.com/office/drawing/2010/main" val="0"/>
+                        </a:ext>
+                      </a:extLst>
+                    </a:blip>
+                    <a:srcRect l="5883" t="53307" r="18450" b="3553"/>
+                    <a:stretch/>
+                  </pic:blipFill>
+                  <pic:spPr bwMode="auto">
+                    <a:xfrm>
+                      <a:off x="0" y="0"/>
+                      <a:ext cx="2509013" cy="1699464"/>
+                    </a:xfrm>
+                    <a:prstGeom prst="rect">
+                      <a:avLst/>
+                    </a:prstGeom>
+                    <a:noFill/>
+                    <a:ln>
+                      <a:noFill/>
+                    </a:ln>
+                    <a:extLst>
+                      <a:ext uri="{53640926-AAD7-44D8-BBD7-CCE9431645EC}">
+                        <a14:shadowObscured xmlns:a14="http://schemas.microsoft.com/office/drawing/2010/main"/>
+                      </a:ext>
+                    </a:extLst>
+                  </pic:spPr>
+                </pic:pic>
+              </a:graphicData>
+            </a:graphic>
+          </wp:inline>
+        </w:drawing>
+      </w:r>
+    </w:p>
+    <w:p>
+      <w:pPr>
+        <w:spacing w:line="360" w:lineRule="auto"/>
+        <w:rPr>
+          <w:rFonts w:ascii="Arial" w:hAnsi="Arial" w:cs="Arial"/>
+        </w:rPr>
+      </w:pPr>
+    </w:p>
+    <w:p>
+      <w:pPr>
+        <w:spacing w:line="360" w:lineRule="auto"/>
+        <w:rPr>
+          <w:rFonts w:ascii="Arial" w:hAnsi="Arial" w:cs="Arial"/>
+        </w:rPr>
+      </w:pPr>
+    </w:p>
+    <w:p>
+      <w:pPr>
+        <w:spacing w:line="360" w:lineRule="auto"/>
+        <w:rPr>
+          <w:rFonts w:ascii="Arial" w:hAnsi="Arial" w:cs="Arial"/>
+        </w:rPr>
+      </w:pPr>
+    </w:p>
+    <w:p>
+      <w:pPr>
+        <w:spacing w:line="360" w:lineRule="auto"/>
+        <w:rPr>
+          <w:rFonts w:ascii="Arial" w:hAnsi="Arial" w:cs="Arial"/>
+        </w:rPr>
+      </w:pPr>
+    </w:p>
+    <w:p>
+      <w:pPr>
+        <w:spacing w:line="360" w:lineRule="auto"/>
+        <w:rPr>
+          <w:rFonts w:ascii="Arial" w:hAnsi="Arial" w:cs="Arial"/>
+        </w:rPr>
+      </w:pPr>
+    </w:p>
+    <w:p>
+      <w:pPr>
+        <w:spacing w:line="360" w:lineRule="auto"/>
+        <w:rPr>
+          <w:rFonts w:ascii="Arial" w:hAnsi="Arial" w:cs="Arial"/>
+        </w:rPr>
+      </w:pPr>
+      <w:r>
+        <w:rPr>
+          <w:rFonts w:ascii="Arial" w:hAnsi="Arial" w:cs="Arial"/>
+        </w:rPr>
+        <w:t xml:space="preserve">Step </w:t>
+      </w:r>
+      <w:r>
+        <w:rPr>
+          <w:rFonts w:ascii="Arial" w:hAnsi="Arial" w:cs="Arial"/>
+        </w:rPr>
+        <w:t>5</w:t>
+      </w:r>
+      <w:r>
+        <w:rPr>
+          <w:rFonts w:ascii="Arial" w:hAnsi="Arial" w:cs="Arial"/>
+        </w:rPr>
+        <w:t>:  To take readings from another sensor user should press the button 1 again to deactivate the Max30102 sensor.</w:t>
+      </w:r>
+    </w:p>
+    <w:p>
+      <w:pPr>
+        <w:spacing w:line="360" w:lineRule="auto"/>
+        <w:rPr>
+          <w:rFonts w:ascii="Arial" w:hAnsi="Arial" w:cs="Arial"/>
+        </w:rPr>
+      </w:pPr>
+    </w:p>
+    <w:p>
+      <w:pPr>
+        <w:spacing w:line="360" w:lineRule="auto"/>
+        <w:jc w:val="center"/>
+        <w:rPr>
+          <w:rFonts w:ascii="Arial" w:hAnsi="Arial" w:cs="Arial"/>
+        </w:rPr>
+      </w:pPr>
+      <w:r>
+        <w:rPr>
+          <w:noProof/>
+        </w:rPr>
+        <w:drawing>
+          <wp:inline distT="0" distB="0" distL="0" distR="0" wp14:anchorId="1CBA0CA4" wp14:editId="1C378B8A">
+            <wp:extent cx="3088888" cy="2425065"/>
+            <wp:effectExtent l="0" t="0" r="0" b="0"/>
+            <wp:docPr id="862392974" name="Picture 7"/>
+            <wp:cNvGraphicFramePr>
+              <a:graphicFrameLocks xmlns:a="http://schemas.openxmlformats.org/drawingml/2006/main" noChangeAspect="1"/>
+            </wp:cNvGraphicFramePr>
+            <a:graphic xmlns:a="http://schemas.openxmlformats.org/drawingml/2006/main">
+              <a:graphicData uri="http://schemas.openxmlformats.org/drawingml/2006/picture">
+                <pic:pic xmlns:pic="http://schemas.openxmlformats.org/drawingml/2006/picture">
+                  <pic:nvPicPr>
+                    <pic:cNvPr id="0" name="Picture 7"/>
+                    <pic:cNvPicPr>
+                      <a:picLocks noChangeAspect="1" noChangeArrowheads="1"/>
+                    </pic:cNvPicPr>
+                  </pic:nvPicPr>
+                  <pic:blipFill rotWithShape="1">
+                    <a:blip r:embed="rId10" cstate="print">
+                      <a:extLst>
+                        <a:ext uri="{28A0092B-C50C-407E-A947-70E740481C1C}">
+                          <a14:useLocalDpi xmlns:a14="http://schemas.microsoft.com/office/drawing/2010/main" val="0"/>
+                        </a:ext>
+                      </a:extLst>
+                    </a:blip>
+                    <a:srcRect t="43236" r="16287" b="7471"/>
+                    <a:stretch/>
+                  </pic:blipFill>
+                  <pic:spPr bwMode="auto">
+                    <a:xfrm>
+                      <a:off x="0" y="0"/>
+                      <a:ext cx="3092207" cy="2427671"/>
+                    </a:xfrm>
+                    <a:prstGeom prst="rect">
+                      <a:avLst/>
+                    </a:prstGeom>
+                    <a:noFill/>
+                    <a:ln>
+                      <a:noFill/>
+                    </a:ln>
+                    <a:extLst>
+                      <a:ext uri="{53640926-AAD7-44D8-BBD7-CCE9431645EC}">
+                        <a14:shadowObscured xmlns:a14="http://schemas.microsoft.com/office/drawing/2010/main"/>
+                      </a:ext>
+                    </a:extLst>
+                  </pic:spPr>
+                </pic:pic>
+              </a:graphicData>
+            </a:graphic>
+          </wp:inline>
+        </w:drawing>
+      </w:r>
+    </w:p>
+    <w:p>
+      <w:pPr>
+        <w:spacing w:line="360" w:lineRule="auto"/>
+        <w:jc w:val="center"/>
+        <w:rPr>
+          <w:rFonts w:ascii="Arial" w:hAnsi="Arial" w:cs="Arial"/>
+        </w:rPr>
+      </w:pPr>
+    </w:p>
+    <w:p>
+      <w:pPr>
+        <w:spacing w:line="360" w:lineRule="auto"/>
+        <w:rPr>
+          <w:rFonts w:ascii="Arial" w:hAnsi="Arial" w:cs="Arial"/>
+        </w:rPr>
+      </w:pPr>
+      <w:r>
+        <w:rPr>
+          <w:rFonts w:ascii="Arial" w:hAnsi="Arial" w:cs="Arial"/>
+        </w:rPr>
+        <w:t xml:space="preserve">Step </w:t>
+      </w:r>
+      <w:r>
+        <w:rPr>
+          <w:rFonts w:ascii="Arial" w:hAnsi="Arial" w:cs="Arial"/>
+        </w:rPr>
+        <w:t>6</w:t>
+      </w:r>
+      <w:r>
+        <w:rPr>
+          <w:rFonts w:ascii="Arial" w:hAnsi="Arial" w:cs="Arial"/>
+        </w:rPr>
+        <w:t xml:space="preserve">: User can press button 2 to activate ECG sensor. </w:t>
+      </w:r>
+    </w:p>
+    <w:p>
+      <w:pPr>
+        <w:spacing w:line="360" w:lineRule="auto"/>
+        <w:rPr>
+          <w:rFonts w:ascii="Arial" w:hAnsi="Arial" w:cs="Arial"/>
+        </w:rPr>
+      </w:pPr>
+    </w:p>
+    <w:p>
+      <w:pPr>
+        <w:spacing w:line="360" w:lineRule="auto"/>
+        <w:jc w:val="center"/>
+        <w:rPr>
+          <w:rFonts w:ascii="Arial" w:hAnsi="Arial" w:cs="Arial"/>
+        </w:rPr>
+      </w:pPr>
+      <w:r>
+        <w:rPr>
+          <w:rFonts w:ascii="Arial" w:hAnsi="Arial" w:cs="Arial"/>
+          <w:noProof/>
+        </w:rPr>
+        <mc:AlternateContent>
+          <mc:Choice Requires="wps">
+            <w:drawing>
+              <wp:anchor distT="0" distB="0" distL="114300" distR="114300" simplePos="0" relativeHeight="251674624" behindDoc="0" locked="0" layoutInCell="1" allowOverlap="1" wp14:anchorId="368F0150" wp14:editId="110A979A">
+                <wp:simplePos x="0" y="0"/>
+                <wp:positionH relativeFrom="column">
+                  <wp:posOffset>2339201</wp:posOffset>
+                </wp:positionH>
+                <wp:positionV relativeFrom="paragraph">
+                  <wp:posOffset>1043305</wp:posOffset>
+                </wp:positionV>
+                <wp:extent cx="345270" cy="468351"/>
+                <wp:effectExtent l="0" t="0" r="17145" b="27305"/>
+                <wp:wrapNone/>
+                <wp:docPr id="294632089" name="Rectangle 2"/>
+                <wp:cNvGraphicFramePr/>
+                <a:graphic xmlns:a="http://schemas.openxmlformats.org/drawingml/2006/main">
+                  <a:graphicData uri="http://schemas.microsoft.com/office/word/2010/wordprocessingShape">
+                    <wps:wsp>
+                      <wps:cNvSpPr/>
+                      <wps:spPr>
+                        <a:xfrm>
+                          <a:off x="0" y="0"/>
+                          <a:ext cx="345270" cy="468351"/>
+                        </a:xfrm>
+                        <a:prstGeom prst="rect">
+                          <a:avLst/>
+                        </a:prstGeom>
+                        <a:noFill/>
+                        <a:ln w="19050">
+                          <a:solidFill>
+                            <a:srgbClr val="0070C0"/>
+                          </a:solidFill>
+                        </a:ln>
+                      </wps:spPr>
+                      <wps:style>
+                        <a:lnRef idx="0">
+                          <a:scrgbClr r="0" g="0" b="0"/>
+                        </a:lnRef>
+                        <a:fillRef idx="0">
+                          <a:scrgbClr r="0" g="0" b="0"/>
+                        </a:fillRef>
+                        <a:effectRef idx="0">
+                          <a:scrgbClr r="0" g="0" b="0"/>
+                        </a:effectRef>
+                        <a:fontRef idx="minor">
+                          <a:schemeClr val="dk1"/>
+                        </a:fontRef>
+                      </wps:style>
+                      <wps:bodyPr rot="0" spcFirstLastPara="0" vertOverflow="overflow" horzOverflow="overflow" vert="horz" wrap="square" lIns="91440" tIns="45720" rIns="91440" bIns="45720" numCol="1" spcCol="0" rtlCol="0" fromWordArt="0" anchor="ctr" anchorCtr="0" forceAA="0" compatLnSpc="1">
+                        <a:prstTxWarp prst="textNoShape">
+                          <a:avLst/>
+                        </a:prstTxWarp>
+                        <a:noAutofit/>
+                      </wps:bodyPr>
+                    </wps:wsp>
+                  </a:graphicData>
+                </a:graphic>
+                <wp14:sizeRelH relativeFrom="margin">
+                  <wp14:pctWidth>0</wp14:pctWidth>
+                </wp14:sizeRelH>
+                <wp14:sizeRelV relativeFrom="margin">
+                  <wp14:pctHeight>0</wp14:pctHeight>
+                </wp14:sizeRelV>
+              </wp:anchor>
+            </w:drawing>
+          </mc:Choice>
+          <mc:Fallback>
+            <w:pict>
+              <v:rect w14:anchorId="3DCD07B6" id="Rectangle 2" o:spid="_x0000_s1026" style="position:absolute;margin-left:184.2pt;margin-top:82.15pt;width:27.2pt;height:36.9pt;z-index:251674624;visibility:visible;mso-wrap-style:square;mso-width-percent:0;mso-height-percent:0;mso-wrap-distance-left:9pt;mso-wrap-distance-top:0;mso-wrap-distance-right:9pt;mso-wrap-distance-bottom:0;mso-position-horizontal:absolute;mso-position-horizontal-relative:text;mso-position-vertical:absolute;mso-position-vertical-relative:text;mso-width-percent:0;mso-height-percent:0;mso-width-relative:margin;mso-height-relative:margin;v-text-anchor:middle" o:gfxdata="UEsDBBQABgAIAAAAIQC2gziS/gAAAOEBAAATAAAAW0NvbnRlbnRfVHlwZXNdLnhtbJSRQU7DMBBF&#10;90jcwfIWJU67QAgl6YK0S0CoHGBkTxKLZGx5TGhvj5O2G0SRWNoz/78nu9wcxkFMGNg6quQqL6RA&#10;0s5Y6ir5vt9lD1JwBDIwOMJKHpHlpr69KfdHjyxSmriSfYz+USnWPY7AufNIadK6MEJMx9ApD/oD&#10;OlTrorhX2lFEilmcO2RdNtjC5xDF9pCuTyYBB5bi6bQ4syoJ3g9WQ0ymaiLzg5KdCXlKLjvcW893&#10;SUOqXwnz5DrgnHtJTxOsQfEKIT7DmDSUCaxw7Rqn8787ZsmRM9e2VmPeBN4uqYvTtW7jvijg9N/y&#10;JsXecLq0q+WD6m8AAAD//wMAUEsDBBQABgAIAAAAIQA4/SH/1gAAAJQBAAALAAAAX3JlbHMvLnJl&#10;bHOkkMFqwzAMhu+DvYPRfXGawxijTi+j0GvpHsDYimMaW0Yy2fr2M4PBMnrbUb/Q94l/f/hMi1qR&#10;JVI2sOt6UJgd+ZiDgffL8ekFlFSbvV0oo4EbChzGx4f9GRdb25HMsYhqlCwG5lrLq9biZkxWOiqY&#10;22YiTra2kYMu1l1tQD30/bPm3wwYN0x18gb45AdQl1tp5j/sFB2T0FQ7R0nTNEV3j6o9feQzro1i&#10;OWA14Fm+Q8a1a8+Bvu/d/dMb2JY5uiPbhG/ktn4cqGU/er3pcvwCAAD//wMAUEsDBBQABgAIAAAA&#10;IQA9zj50bwIAAE4FAAAOAAAAZHJzL2Uyb0RvYy54bWysVN1v2jAQf5+0/8Hy+5pAoR+ooUJUnSZV&#10;LWo79dk4NkRzfN7ZENhfv7OTAOr20mkvji/3/bvf+eZ2Vxu2VegrsAUfnOWcKSuhrOyq4N9f779c&#10;ceaDsKUwYFXB98rz2+nnTzeNm6ghrMGUChkFsX7SuIKvQ3CTLPNyrWrhz8ApS0oNWItAIq6yEkVD&#10;0WuTDfP8ImsAS4cglff0965V8mmKr7WS4UlrrwIzBafaQjoxnct4ZtMbMVmhcOtKdmWIf6iiFpWl&#10;pIdQdyIItsHqj1B1JRE86HAmoc5A60qq1AN1M8jfdfOyFk6lXggc7w4w+f8XVj5uX9wCCYbG+Ymn&#10;a+xip7GOX6qP7RJY+wNYaheYpJ/no/HwkiCVpBpdXJ2PBxHM7Ojs0IevCmoWLwVHmkWCSGwffGhN&#10;e5OYy8J9ZUyah7GsITJd5+M8eXgwVRm10c7jajk3yLYijjS/zOdpipT4xIwkY6maY1PpFvZGxRjG&#10;PivNqjL1loLKLmpLDeIuddYTJAUjh2ioqYoP+nYu0VslRn7Q/+CU8oMNB/+6soAtQnFf1AGW8kc/&#10;DN3a91C0AEQsllDuF8gQ2pXwTt5XNKcH4cNCIO0AAUB7HZ7o0AZoHtDdOFsD/vrb/2hP1CQtZw3t&#10;VMH9z41AxZn5Zom014PRKC5hEkbjyyEJeKpZnmrspp4DzXhAL4iT6Rrtg+mvGqF+o/WfxaykElZS&#10;7oLLgL0wD+1A6QGRajZLZrR4ToQH++JkDB5RjTx83b0JdB1ZA7H8Efr9E5N3nG1to6eF2SaArhKh&#10;j7h2eNPSppXoHpj4KpzKyer4DE5/AwAA//8DAFBLAwQUAAYACAAAACEAKc7TjeAAAAALAQAADwAA&#10;AGRycy9kb3ducmV2LnhtbEyPQUvEMBCF74L/IYzgzU03LaXUpksRuqCIsLsVr9lmbItNUppst/57&#10;x5Meh/fx5nvFbjUjW3D2g7MStpsIGNrW6cF2EppT/ZAB80FZrUZnUcI3etiVtzeFyrW72gMux9Ax&#10;KrE+VxL6EKacc9/2aJTfuAktZZ9uNirQOXdcz+pK5WbkIopSbtRg6UOvJnzqsf06XoyEt1fz0e2r&#10;SjVLfXqvm8P+2b0IKe/v1uoRWMA1/MHwq0/qUJLT2V2s9myUEKdZQigFaRIDIyIRgsacJYg42wIv&#10;C/5/Q/kDAAD//wMAUEsBAi0AFAAGAAgAAAAhALaDOJL+AAAA4QEAABMAAAAAAAAAAAAAAAAAAAAA&#10;AFtDb250ZW50X1R5cGVzXS54bWxQSwECLQAUAAYACAAAACEAOP0h/9YAAACUAQAACwAAAAAAAAAA&#10;AAAAAAAvAQAAX3JlbHMvLnJlbHNQSwECLQAUAAYACAAAACEAPc4+dG8CAABOBQAADgAAAAAAAAAA&#10;AAAAAAAuAgAAZHJzL2Uyb0RvYy54bWxQSwECLQAUAAYACAAAACEAKc7TjeAAAAALAQAADwAAAAAA&#10;AAAAAAAAAADJBAAAZHJzL2Rvd25yZXYueG1sUEsFBgAAAAAEAAQA8wAAANYFAAAAAA==&#10;" filled="f" strokecolor="#0070c0" strokeweight="1.5pt"/>
+            </w:pict>
+          </mc:Fallback>
+        </mc:AlternateContent>
+      </w:r>
+      <w:r>
+        <w:rPr>
+          <w:noProof/>
+        </w:rPr>
+        <w:drawing>
+          <wp:inline distT="0" distB="0" distL="0" distR="0" wp14:anchorId="00F84086" wp14:editId="4ECFF3B3">
+            <wp:extent cx="3416300" cy="2745930"/>
+            <wp:effectExtent l="0" t="0" r="0" b="0"/>
+            <wp:docPr id="395292921" name="Picture 12"/>
+            <wp:cNvGraphicFramePr>
+              <a:graphicFrameLocks xmlns:a="http://schemas.openxmlformats.org/drawingml/2006/main" noChangeAspect="1"/>
+            </wp:cNvGraphicFramePr>
+            <a:graphic xmlns:a="http://schemas.openxmlformats.org/drawingml/2006/main">
+              <a:graphicData uri="http://schemas.openxmlformats.org/drawingml/2006/picture">
+                <pic:pic xmlns:pic="http://schemas.openxmlformats.org/drawingml/2006/picture">
+                  <pic:nvPicPr>
+                    <pic:cNvPr id="0" name="Picture 23"/>
+                    <pic:cNvPicPr>
+                      <a:picLocks noChangeAspect="1" noChangeArrowheads="1"/>
+                    </pic:cNvPicPr>
+                  </pic:nvPicPr>
+                  <pic:blipFill rotWithShape="1">
+                    <a:blip r:embed="rId11" cstate="print">
+                      <a:extLst>
+                        <a:ext uri="{28A0092B-C50C-407E-A947-70E740481C1C}">
+                          <a14:useLocalDpi xmlns:a14="http://schemas.microsoft.com/office/drawing/2010/main" val="0"/>
+                        </a:ext>
+                      </a:extLst>
+                    </a:blip>
+                    <a:srcRect l="7488" t="44231"/>
+                    <a:stretch/>
+                  </pic:blipFill>
+                  <pic:spPr bwMode="auto">
+                    <a:xfrm>
+                      <a:off x="0" y="0"/>
+                      <a:ext cx="3420797" cy="2749544"/>
+                    </a:xfrm>
+                    <a:prstGeom prst="rect">
+                      <a:avLst/>
+                    </a:prstGeom>
+                    <a:noFill/>
+                    <a:ln>
+                      <a:noFill/>
+                    </a:ln>
+                    <a:extLst>
+                      <a:ext uri="{53640926-AAD7-44D8-BBD7-CCE9431645EC}">
+                        <a14:shadowObscured xmlns:a14="http://schemas.microsoft.com/office/drawing/2010/main"/>
+                      </a:ext>
+                    </a:extLst>
+                  </pic:spPr>
+                </pic:pic>
+              </a:graphicData>
+            </a:graphic>
+          </wp:inline>
+        </w:drawing>
+      </w:r>
+    </w:p>
+    <w:p>
+      <w:pPr>
+        <w:spacing w:line="360" w:lineRule="auto"/>
+        <w:rPr>
+          <w:rFonts w:ascii="Arial" w:hAnsi="Arial" w:cs="Arial"/>
+        </w:rPr>
+      </w:pPr>
+    </w:p>
+    <w:p>
+      <w:pPr>
+        <w:spacing w:line="360" w:lineRule="auto"/>
+        <w:rPr>
+          <w:rFonts w:ascii="Arial" w:hAnsi="Arial" w:cs="Arial"/>
+        </w:rPr>
+      </w:pPr>
+      <w:r>
+        <w:rPr>
+          <w:rFonts w:ascii="Arial" w:hAnsi="Arial" w:cs="Arial"/>
+        </w:rPr>
+        <w:lastRenderedPageBreak/>
+        <w:t>Step 7:</w:t>
+      </w:r>
+      <w:r>
+        <w:rPr>
+          <w:rFonts w:ascii="Arial" w:hAnsi="Arial" w:cs="Arial"/>
+        </w:rPr>
+        <w:t xml:space="preserve"> </w:t>
+      </w:r>
+      <w:r>
+        <w:rPr>
+          <w:rFonts w:ascii="Arial" w:hAnsi="Arial" w:cs="Arial"/>
+        </w:rPr>
+        <w:t>Once the ECG sensor is activated, the user should</w:t>
+      </w:r>
+      <w:r>
+        <w:rPr>
+          <w:rFonts w:ascii="Arial" w:hAnsi="Arial" w:cs="Arial"/>
+        </w:rPr>
+        <w:t xml:space="preserve"> connect the cable of the patches and</w:t>
+      </w:r>
+      <w:r>
+        <w:rPr>
+          <w:rFonts w:ascii="Arial" w:hAnsi="Arial" w:cs="Arial"/>
+        </w:rPr>
+        <w:t xml:space="preserve"> place the patches properly on the right arm, left arm and right </w:t>
       </w:r>
       <w:r>
         <w:rPr>
@@ -144,7 +1573,13 @@
         <w:rPr>
           <w:rFonts w:ascii="Arial" w:hAnsi="Arial" w:cs="Arial"/>
         </w:rPr>
-        <w:t xml:space="preserve"> for accurate waveform, which is then displayed on the OLED screen placed at top of the device.</w:t>
+        <w:t xml:space="preserve"> for accurate waveform</w:t>
+      </w:r>
+      <w:r>
+        <w:rPr>
+          <w:rFonts w:ascii="Arial" w:hAnsi="Arial" w:cs="Arial"/>
+        </w:rPr>
+        <w:t>.</w:t>
       </w:r>
     </w:p>
     <w:p>
@@ -158,12 +1593,12 @@
       <w:r>
         <w:rPr>
           <w:rFonts w:ascii="Arial" w:hAnsi="Arial" w:cs="Arial"/>
-        </w:rPr>
-        <w:lastRenderedPageBreak/>
+          <w:noProof/>
+        </w:rPr>
         <w:drawing>
-          <wp:inline distT="0" distB="0" distL="0" distR="0" wp14:anchorId="5154130D" wp14:editId="72BB49BF">
-            <wp:extent cx="2453489" cy="2367205"/>
-            <wp:effectExtent l="0" t="0" r="4445" b="0"/>
+          <wp:inline distT="0" distB="0" distL="0" distR="0" wp14:anchorId="5154130D" wp14:editId="2F78F047">
+            <wp:extent cx="2464466" cy="2377796"/>
+            <wp:effectExtent l="0" t="0" r="0" b="3810"/>
             <wp:docPr id="997535944" name="Picture 1"/>
             <wp:cNvGraphicFramePr>
               <a:graphicFrameLocks xmlns:a="http://schemas.openxmlformats.org/drawingml/2006/main" noChangeAspect="1"/>
@@ -176,7 +1611,7 @@
                     <pic:cNvPicPr/>
                   </pic:nvPicPr>
                   <pic:blipFill>
-                    <a:blip r:embed="rId5"/>
+                    <a:blip r:embed="rId12"/>
                     <a:stretch>
                       <a:fillRect/>
                     </a:stretch>
@@ -184,7 +1619,7 @@
                   <pic:spPr>
                     <a:xfrm>
                       <a:off x="0" y="0"/>
-                      <a:ext cx="2462915" cy="2376299"/>
+                      <a:ext cx="2491422" cy="2403804"/>
                     </a:xfrm>
                     <a:prstGeom prst="rect">
                       <a:avLst/>
@@ -265,21 +1700,134 @@
     <w:p>
       <w:pPr>
         <w:spacing w:line="360" w:lineRule="auto"/>
-        <w:rPr>
-          <w:rFonts w:ascii="Arial" w:hAnsi="Arial" w:cs="Arial"/>
-        </w:rPr>
-      </w:pPr>
-      <w:r>
-        <w:rPr>
-          <w:rFonts w:ascii="Arial" w:hAnsi="Arial" w:cs="Arial"/>
-        </w:rPr>
+        <w:jc w:val="right"/>
+        <w:rPr>
+          <w:rFonts w:ascii="Arial" w:hAnsi="Arial" w:cs="Arial"/>
+          <w:sz w:val="16"/>
+          <w:szCs w:val="16"/>
+        </w:rPr>
+      </w:pPr>
+    </w:p>
+    <w:p>
+      <w:pPr>
+        <w:spacing w:line="360" w:lineRule="auto"/>
+        <w:rPr>
+          <w:rFonts w:ascii="Arial" w:hAnsi="Arial" w:cs="Arial"/>
+        </w:rPr>
+      </w:pPr>
+      <w:r>
+        <w:rPr>
+          <w:rFonts w:ascii="Arial" w:hAnsi="Arial" w:cs="Arial"/>
+        </w:rPr>
+        <w:t>Step 8: Then the waveform is displayed on the OLED screen placed at top of the device.</w:t>
+      </w:r>
+    </w:p>
+    <w:p>
+      <w:pPr>
+        <w:spacing w:line="360" w:lineRule="auto"/>
+        <w:jc w:val="center"/>
+        <w:rPr>
+          <w:rFonts w:ascii="Arial" w:hAnsi="Arial" w:cs="Arial"/>
+        </w:rPr>
+      </w:pPr>
+      <w:r>
+        <w:rPr>
+          <w:noProof/>
+        </w:rPr>
+        <w:drawing>
+          <wp:inline distT="0" distB="0" distL="0" distR="0" wp14:anchorId="32BFD507" wp14:editId="42B4A49F">
+            <wp:extent cx="2252546" cy="2493823"/>
+            <wp:effectExtent l="0" t="0" r="0" b="1905"/>
+            <wp:docPr id="576174216" name="Picture 13"/>
+            <wp:cNvGraphicFramePr>
+              <a:graphicFrameLocks xmlns:a="http://schemas.openxmlformats.org/drawingml/2006/main" noChangeAspect="1"/>
+            </wp:cNvGraphicFramePr>
+            <a:graphic xmlns:a="http://schemas.openxmlformats.org/drawingml/2006/main">
+              <a:graphicData uri="http://schemas.openxmlformats.org/drawingml/2006/picture">
+                <pic:pic xmlns:pic="http://schemas.openxmlformats.org/drawingml/2006/picture">
+                  <pic:nvPicPr>
+                    <pic:cNvPr id="0" name="Picture 25"/>
+                    <pic:cNvPicPr>
+                      <a:picLocks noChangeAspect="1" noChangeArrowheads="1"/>
+                    </pic:cNvPicPr>
+                  </pic:nvPicPr>
+                  <pic:blipFill rotWithShape="1">
+                    <a:blip r:embed="rId13" cstate="print">
+                      <a:extLst>
+                        <a:ext uri="{28A0092B-C50C-407E-A947-70E740481C1C}">
+                          <a14:useLocalDpi xmlns:a14="http://schemas.microsoft.com/office/drawing/2010/main" val="0"/>
+                        </a:ext>
+                      </a:extLst>
+                    </a:blip>
+                    <a:srcRect l="22970" t="48251" r="17698" b="2485"/>
+                    <a:stretch/>
+                  </pic:blipFill>
+                  <pic:spPr bwMode="auto">
+                    <a:xfrm>
+                      <a:off x="0" y="0"/>
+                      <a:ext cx="2252546" cy="2493823"/>
+                    </a:xfrm>
+                    <a:prstGeom prst="rect">
+                      <a:avLst/>
+                    </a:prstGeom>
+                    <a:noFill/>
+                    <a:ln>
+                      <a:noFill/>
+                    </a:ln>
+                    <a:extLst>
+                      <a:ext uri="{53640926-AAD7-44D8-BBD7-CCE9431645EC}">
+                        <a14:shadowObscured xmlns:a14="http://schemas.microsoft.com/office/drawing/2010/main"/>
+                      </a:ext>
+                    </a:extLst>
+                  </pic:spPr>
+                </pic:pic>
+              </a:graphicData>
+            </a:graphic>
+          </wp:inline>
+        </w:drawing>
+      </w:r>
+    </w:p>
+    <w:p>
+      <w:pPr>
+        <w:spacing w:line="360" w:lineRule="auto"/>
+        <w:jc w:val="right"/>
+        <w:rPr>
+          <w:rFonts w:ascii="Arial" w:hAnsi="Arial" w:cs="Arial"/>
+          <w:sz w:val="16"/>
+          <w:szCs w:val="16"/>
+        </w:rPr>
+      </w:pPr>
+    </w:p>
+    <w:p>
+      <w:pPr>
+        <w:spacing w:line="360" w:lineRule="auto"/>
+        <w:jc w:val="right"/>
+        <w:rPr>
+          <w:rFonts w:ascii="Arial" w:hAnsi="Arial" w:cs="Arial"/>
+          <w:sz w:val="16"/>
+          <w:szCs w:val="16"/>
+        </w:rPr>
+      </w:pPr>
+    </w:p>
+    <w:p>
+      <w:pPr>
+        <w:spacing w:line="360" w:lineRule="auto"/>
+        <w:rPr>
+          <w:rFonts w:ascii="Arial" w:hAnsi="Arial" w:cs="Arial"/>
+        </w:rPr>
+      </w:pPr>
+      <w:r>
+        <w:rPr>
+          <w:rFonts w:ascii="Arial" w:hAnsi="Arial" w:cs="Arial"/>
+        </w:rPr>
+        <w:lastRenderedPageBreak/>
         <w:t xml:space="preserve">Step </w:t>
       </w:r>
       <w:r>
         <w:rPr>
           <w:rFonts w:ascii="Arial" w:hAnsi="Arial" w:cs="Arial"/>
         </w:rPr>
-        <w:t>6</w:t>
+        <w:t>9</w:t>
       </w:r>
       <w:r>
         <w:rPr>
@@ -327,52 +1875,280 @@
     <w:p>
       <w:pPr>
         <w:spacing w:line="360" w:lineRule="auto"/>
-        <w:rPr>
-          <w:rFonts w:ascii="Arial" w:hAnsi="Arial" w:cs="Arial"/>
-        </w:rPr>
-      </w:pPr>
-      <w:r>
-        <w:rPr>
-          <w:rFonts w:ascii="Arial" w:hAnsi="Arial" w:cs="Arial"/>
-        </w:rPr>
-        <w:t xml:space="preserve">Step 7:  User can press button 3 to activate Temperature sensor. Once the Temperature sensor is activated, the user should place the thermometer </w:t>
-      </w:r>
-      <w:r>
-        <w:rPr>
-          <w:rFonts w:ascii="Arial" w:hAnsi="Arial" w:cs="Arial"/>
-        </w:rPr>
-        <w:t>properly</w:t>
-      </w:r>
-      <w:r>
-        <w:rPr>
-          <w:rFonts w:ascii="Arial" w:hAnsi="Arial" w:cs="Arial"/>
-        </w:rPr>
-        <w:t>. It takes reading for one minute to give accurate reading.</w:t>
-      </w:r>
-      <w:r>
-        <w:rPr>
-          <w:rFonts w:ascii="Arial" w:hAnsi="Arial" w:cs="Arial"/>
-        </w:rPr>
-        <w:t xml:space="preserve"> The readings from the temperature is seen on the OLED displa</w:t>
-      </w:r>
-      <w:r>
-        <w:rPr>
-          <w:rFonts w:ascii="Arial" w:hAnsi="Arial" w:cs="Arial"/>
-        </w:rPr>
-        <w:t>y.</w:t>
-      </w:r>
-    </w:p>
-    <w:p>
-      <w:pPr>
-        <w:spacing w:line="360" w:lineRule="auto"/>
-        <w:rPr>
-          <w:rFonts w:ascii="Arial" w:hAnsi="Arial" w:cs="Arial"/>
-        </w:rPr>
-      </w:pPr>
-      <w:r>
-        <w:rPr>
-          <w:rFonts w:ascii="Arial" w:hAnsi="Arial" w:cs="Arial"/>
-        </w:rPr>
+        <w:jc w:val="center"/>
+        <w:rPr>
+          <w:rFonts w:ascii="Arial" w:hAnsi="Arial" w:cs="Arial"/>
+        </w:rPr>
+      </w:pPr>
+      <w:r>
+        <w:rPr>
+          <w:rFonts w:ascii="Arial" w:hAnsi="Arial" w:cs="Arial"/>
+          <w:noProof/>
+        </w:rPr>
+        <w:drawing>
+          <wp:inline distT="0" distB="0" distL="0" distR="0" wp14:anchorId="32AAD839" wp14:editId="5F35DF51">
+            <wp:extent cx="3517900" cy="2619567"/>
+            <wp:effectExtent l="0" t="0" r="6350" b="9525"/>
+            <wp:docPr id="295004197" name="Picture 11"/>
+            <wp:cNvGraphicFramePr>
+              <a:graphicFrameLocks xmlns:a="http://schemas.openxmlformats.org/drawingml/2006/main" noChangeAspect="1"/>
+            </wp:cNvGraphicFramePr>
+            <a:graphic xmlns:a="http://schemas.openxmlformats.org/drawingml/2006/main">
+              <a:graphicData uri="http://schemas.openxmlformats.org/drawingml/2006/picture">
+                <pic:pic xmlns:pic="http://schemas.openxmlformats.org/drawingml/2006/picture">
+                  <pic:nvPicPr>
+                    <pic:cNvPr id="0" name="Picture 21"/>
+                    <pic:cNvPicPr>
+                      <a:picLocks noChangeAspect="1" noChangeArrowheads="1"/>
+                    </pic:cNvPicPr>
+                  </pic:nvPicPr>
+                  <pic:blipFill rotWithShape="1">
+                    <a:blip r:embed="rId14" cstate="print">
+                      <a:extLst>
+                        <a:ext uri="{28A0092B-C50C-407E-A947-70E740481C1C}">
+                          <a14:useLocalDpi xmlns:a14="http://schemas.microsoft.com/office/drawing/2010/main" val="0"/>
+                        </a:ext>
+                      </a:extLst>
+                    </a:blip>
+                    <a:srcRect t="42691" b="1462"/>
+                    <a:stretch/>
+                  </pic:blipFill>
+                  <pic:spPr bwMode="auto">
+                    <a:xfrm>
+                      <a:off x="0" y="0"/>
+                      <a:ext cx="3524766" cy="2624679"/>
+                    </a:xfrm>
+                    <a:prstGeom prst="rect">
+                      <a:avLst/>
+                    </a:prstGeom>
+                    <a:noFill/>
+                    <a:ln>
+                      <a:noFill/>
+                    </a:ln>
+                    <a:extLst>
+                      <a:ext uri="{53640926-AAD7-44D8-BBD7-CCE9431645EC}">
+                        <a14:shadowObscured xmlns:a14="http://schemas.microsoft.com/office/drawing/2010/main"/>
+                      </a:ext>
+                    </a:extLst>
+                  </pic:spPr>
+                </pic:pic>
+              </a:graphicData>
+            </a:graphic>
+          </wp:inline>
+        </w:drawing>
+      </w:r>
+    </w:p>
+    <w:p>
+      <w:pPr>
+        <w:spacing w:line="360" w:lineRule="auto"/>
+        <w:rPr>
+          <w:rFonts w:ascii="Arial" w:hAnsi="Arial" w:cs="Arial"/>
+        </w:rPr>
+      </w:pPr>
+      <w:r>
+        <w:rPr>
+          <w:rFonts w:ascii="Arial" w:hAnsi="Arial" w:cs="Arial"/>
+        </w:rPr>
+        <w:t xml:space="preserve">Step </w:t>
+      </w:r>
+      <w:r>
+        <w:rPr>
+          <w:rFonts w:ascii="Arial" w:hAnsi="Arial" w:cs="Arial"/>
+        </w:rPr>
+        <w:t>10</w:t>
+      </w:r>
+      <w:r>
+        <w:rPr>
+          <w:rFonts w:ascii="Arial" w:hAnsi="Arial" w:cs="Arial"/>
+        </w:rPr>
+        <w:t>:  User can press button 3 to activate Temperature sensor.</w:t>
+      </w:r>
+      <w:r>
+        <w:rPr>
+          <w:rFonts w:ascii="Arial" w:hAnsi="Arial" w:cs="Arial"/>
+        </w:rPr>
+        <w:t xml:space="preserve"> </w:t>
+      </w:r>
+      <w:r>
+        <w:rPr>
+          <w:rFonts w:ascii="Arial" w:hAnsi="Arial" w:cs="Arial"/>
+        </w:rPr>
+        <w:t>Once the Temperature sensor is activated, the user should place the thermometer properly. It takes reading for one minute to give accurate reading. The readings from the temperature are seen on the OLED display.</w:t>
+      </w:r>
+    </w:p>
+    <w:p>
+      <w:pPr>
+        <w:spacing w:line="360" w:lineRule="auto"/>
+        <w:rPr>
+          <w:rFonts w:ascii="Arial" w:hAnsi="Arial" w:cs="Arial"/>
+        </w:rPr>
+      </w:pPr>
+    </w:p>
+    <w:p>
+      <w:pPr>
+        <w:spacing w:line="360" w:lineRule="auto"/>
+        <w:jc w:val="center"/>
+        <w:rPr>
+          <w:rFonts w:ascii="Arial" w:hAnsi="Arial" w:cs="Arial"/>
+        </w:rPr>
+      </w:pPr>
+      <w:r>
+        <w:rPr>
+          <w:rFonts w:ascii="Arial" w:hAnsi="Arial" w:cs="Arial"/>
+          <w:noProof/>
+        </w:rPr>
+        <mc:AlternateContent>
+          <mc:Choice Requires="wps">
+            <w:drawing>
+              <wp:anchor distT="0" distB="0" distL="114300" distR="114300" simplePos="0" relativeHeight="251678720" behindDoc="0" locked="0" layoutInCell="1" allowOverlap="1" wp14:anchorId="0FB7FFA4" wp14:editId="25210F1E">
+                <wp:simplePos x="0" y="0"/>
+                <wp:positionH relativeFrom="column">
+                  <wp:posOffset>2864624</wp:posOffset>
+                </wp:positionH>
+                <wp:positionV relativeFrom="paragraph">
+                  <wp:posOffset>1063625</wp:posOffset>
+                </wp:positionV>
+                <wp:extent cx="345270" cy="468351"/>
+                <wp:effectExtent l="0" t="0" r="17145" b="27305"/>
+                <wp:wrapNone/>
+                <wp:docPr id="1586374220" name="Rectangle 2"/>
+                <wp:cNvGraphicFramePr/>
+                <a:graphic xmlns:a="http://schemas.openxmlformats.org/drawingml/2006/main">
+                  <a:graphicData uri="http://schemas.microsoft.com/office/word/2010/wordprocessingShape">
+                    <wps:wsp>
+                      <wps:cNvSpPr/>
+                      <wps:spPr>
+                        <a:xfrm>
+                          <a:off x="0" y="0"/>
+                          <a:ext cx="345270" cy="468351"/>
+                        </a:xfrm>
+                        <a:prstGeom prst="rect">
+                          <a:avLst/>
+                        </a:prstGeom>
+                        <a:noFill/>
+                        <a:ln w="19050">
+                          <a:solidFill>
+                            <a:srgbClr val="0070C0"/>
+                          </a:solidFill>
+                        </a:ln>
+                      </wps:spPr>
+                      <wps:style>
+                        <a:lnRef idx="0">
+                          <a:scrgbClr r="0" g="0" b="0"/>
+                        </a:lnRef>
+                        <a:fillRef idx="0">
+                          <a:scrgbClr r="0" g="0" b="0"/>
+                        </a:fillRef>
+                        <a:effectRef idx="0">
+                          <a:scrgbClr r="0" g="0" b="0"/>
+                        </a:effectRef>
+                        <a:fontRef idx="minor">
+                          <a:schemeClr val="dk1"/>
+                        </a:fontRef>
+                      </wps:style>
+                      <wps:bodyPr rot="0" spcFirstLastPara="0" vertOverflow="overflow" horzOverflow="overflow" vert="horz" wrap="square" lIns="91440" tIns="45720" rIns="91440" bIns="45720" numCol="1" spcCol="0" rtlCol="0" fromWordArt="0" anchor="ctr" anchorCtr="0" forceAA="0" compatLnSpc="1">
+                        <a:prstTxWarp prst="textNoShape">
+                          <a:avLst/>
+                        </a:prstTxWarp>
+                        <a:noAutofit/>
+                      </wps:bodyPr>
+                    </wps:wsp>
+                  </a:graphicData>
+                </a:graphic>
+                <wp14:sizeRelH relativeFrom="margin">
+                  <wp14:pctWidth>0</wp14:pctWidth>
+                </wp14:sizeRelH>
+                <wp14:sizeRelV relativeFrom="margin">
+                  <wp14:pctHeight>0</wp14:pctHeight>
+                </wp14:sizeRelV>
+              </wp:anchor>
+            </w:drawing>
+          </mc:Choice>
+          <mc:Fallback>
+            <w:pict>
+              <v:rect w14:anchorId="0CFB1318" id="Rectangle 2" o:spid="_x0000_s1026" style="position:absolute;margin-left:225.55pt;margin-top:83.75pt;width:27.2pt;height:36.9pt;z-index:251678720;visibility:visible;mso-wrap-style:square;mso-width-percent:0;mso-height-percent:0;mso-wrap-distance-left:9pt;mso-wrap-distance-top:0;mso-wrap-distance-right:9pt;mso-wrap-distance-bottom:0;mso-position-horizontal:absolute;mso-position-horizontal-relative:text;mso-position-vertical:absolute;mso-position-vertical-relative:text;mso-width-percent:0;mso-height-percent:0;mso-width-relative:margin;mso-height-relative:margin;v-text-anchor:middle" o:gfxdata="UEsDBBQABgAIAAAAIQC2gziS/gAAAOEBAAATAAAAW0NvbnRlbnRfVHlwZXNdLnhtbJSRQU7DMBBF&#10;90jcwfIWJU67QAgl6YK0S0CoHGBkTxKLZGx5TGhvj5O2G0SRWNoz/78nu9wcxkFMGNg6quQqL6RA&#10;0s5Y6ir5vt9lD1JwBDIwOMJKHpHlpr69KfdHjyxSmriSfYz+USnWPY7AufNIadK6MEJMx9ApD/oD&#10;OlTrorhX2lFEilmcO2RdNtjC5xDF9pCuTyYBB5bi6bQ4syoJ3g9WQ0ymaiLzg5KdCXlKLjvcW893&#10;SUOqXwnz5DrgnHtJTxOsQfEKIT7DmDSUCaxw7Rqn8787ZsmRM9e2VmPeBN4uqYvTtW7jvijg9N/y&#10;JsXecLq0q+WD6m8AAAD//wMAUEsDBBQABgAIAAAAIQA4/SH/1gAAAJQBAAALAAAAX3JlbHMvLnJl&#10;bHOkkMFqwzAMhu+DvYPRfXGawxijTi+j0GvpHsDYimMaW0Yy2fr2M4PBMnrbUb/Q94l/f/hMi1qR&#10;JVI2sOt6UJgd+ZiDgffL8ekFlFSbvV0oo4EbChzGx4f9GRdb25HMsYhqlCwG5lrLq9biZkxWOiqY&#10;22YiTra2kYMu1l1tQD30/bPm3wwYN0x18gb45AdQl1tp5j/sFB2T0FQ7R0nTNEV3j6o9feQzro1i&#10;OWA14Fm+Q8a1a8+Bvu/d/dMb2JY5uiPbhG/ktn4cqGU/er3pcvwCAAD//wMAUEsDBBQABgAIAAAA&#10;IQA9zj50bwIAAE4FAAAOAAAAZHJzL2Uyb0RvYy54bWysVN1v2jAQf5+0/8Hy+5pAoR+ooUJUnSZV&#10;LWo79dk4NkRzfN7ZENhfv7OTAOr20mkvji/3/bvf+eZ2Vxu2VegrsAUfnOWcKSuhrOyq4N9f779c&#10;ceaDsKUwYFXB98rz2+nnTzeNm6ghrMGUChkFsX7SuIKvQ3CTLPNyrWrhz8ApS0oNWItAIq6yEkVD&#10;0WuTDfP8ImsAS4cglff0965V8mmKr7WS4UlrrwIzBafaQjoxnct4ZtMbMVmhcOtKdmWIf6iiFpWl&#10;pIdQdyIItsHqj1B1JRE86HAmoc5A60qq1AN1M8jfdfOyFk6lXggc7w4w+f8XVj5uX9wCCYbG+Ymn&#10;a+xip7GOX6qP7RJY+wNYaheYpJ/no/HwkiCVpBpdXJ2PBxHM7Ojs0IevCmoWLwVHmkWCSGwffGhN&#10;e5OYy8J9ZUyah7GsITJd5+M8eXgwVRm10c7jajk3yLYijjS/zOdpipT4xIwkY6maY1PpFvZGxRjG&#10;PivNqjL1loLKLmpLDeIuddYTJAUjh2ioqYoP+nYu0VslRn7Q/+CU8oMNB/+6soAtQnFf1AGW8kc/&#10;DN3a91C0AEQsllDuF8gQ2pXwTt5XNKcH4cNCIO0AAUB7HZ7o0AZoHtDdOFsD/vrb/2hP1CQtZw3t&#10;VMH9z41AxZn5Zom014PRKC5hEkbjyyEJeKpZnmrspp4DzXhAL4iT6Rrtg+mvGqF+o/WfxaykElZS&#10;7oLLgL0wD+1A6QGRajZLZrR4ToQH++JkDB5RjTx83b0JdB1ZA7H8Efr9E5N3nG1to6eF2SaArhKh&#10;j7h2eNPSppXoHpj4KpzKyer4DE5/AwAA//8DAFBLAwQUAAYACAAAACEA4EDujOEAAAALAQAADwAA&#10;AGRycy9kb3ducmV2LnhtbEyPwUrDQBCG74LvsIzgzW4SmyppNiUIKShSaBvpdZuMSTA7G7LbNL69&#10;40lvM/wf/3yTbmbTiwlH11lSEC4CEEiVrTtqFJTH4uEZhPOaat1bQgXf6GCT3d6kOqntlfY4HXwj&#10;uIRcohW03g+JlK5q0Wi3sAMSZ592NNrzOjayHvWVy00voyBYSaM74gutHvClxerrcDEKdu/m1Gzz&#10;XJdTcfwoyv321b5FSt3fzfkahMfZ/8Hwq8/qkLHT2V6odqJXsIzDkFEOVk8xCCbiIObhrCBaho8g&#10;s1T+/yH7AQAA//8DAFBLAQItABQABgAIAAAAIQC2gziS/gAAAOEBAAATAAAAAAAAAAAAAAAAAAAA&#10;AABbQ29udGVudF9UeXBlc10ueG1sUEsBAi0AFAAGAAgAAAAhADj9If/WAAAAlAEAAAsAAAAAAAAA&#10;AAAAAAAALwEAAF9yZWxzLy5yZWxzUEsBAi0AFAAGAAgAAAAhAD3OPnRvAgAATgUAAA4AAAAAAAAA&#10;AAAAAAAALgIAAGRycy9lMm9Eb2MueG1sUEsBAi0AFAAGAAgAAAAhAOBA7ozhAAAACwEAAA8AAAAA&#10;AAAAAAAAAAAAyQQAAGRycy9kb3ducmV2LnhtbFBLBQYAAAAABAAEAPMAAADXBQAAAAA=&#10;" filled="f" strokecolor="#0070c0" strokeweight="1.5pt"/>
+            </w:pict>
+          </mc:Fallback>
+        </mc:AlternateContent>
+      </w:r>
+      <w:r>
+        <w:rPr>
+          <w:rFonts w:ascii="Arial" w:hAnsi="Arial" w:cs="Arial"/>
+          <w:noProof/>
+        </w:rPr>
+        <w:drawing>
+          <wp:inline distT="0" distB="0" distL="0" distR="0" wp14:anchorId="338224DC" wp14:editId="22CCC8EA">
+            <wp:extent cx="3344588" cy="2552700"/>
+            <wp:effectExtent l="0" t="0" r="8255" b="0"/>
+            <wp:docPr id="1365763507" name="Picture 9"/>
+            <wp:cNvGraphicFramePr>
+              <a:graphicFrameLocks xmlns:a="http://schemas.openxmlformats.org/drawingml/2006/main" noChangeAspect="1"/>
+            </wp:cNvGraphicFramePr>
+            <a:graphic xmlns:a="http://schemas.openxmlformats.org/drawingml/2006/main">
+              <a:graphicData uri="http://schemas.openxmlformats.org/drawingml/2006/picture">
+                <pic:pic xmlns:pic="http://schemas.openxmlformats.org/drawingml/2006/picture">
+                  <pic:nvPicPr>
+                    <pic:cNvPr id="0" name="Picture 14"/>
+                    <pic:cNvPicPr>
+                      <a:picLocks noChangeAspect="1" noChangeArrowheads="1"/>
+                    </pic:cNvPicPr>
+                  </pic:nvPicPr>
+                  <pic:blipFill rotWithShape="1">
+                    <a:blip r:embed="rId15" cstate="print">
+                      <a:extLst>
+                        <a:ext uri="{28A0092B-C50C-407E-A947-70E740481C1C}">
+                          <a14:useLocalDpi xmlns:a14="http://schemas.microsoft.com/office/drawing/2010/main" val="0"/>
+                        </a:ext>
+                      </a:extLst>
+                    </a:blip>
+                    <a:srcRect t="42758"/>
+                    <a:stretch/>
+                  </pic:blipFill>
+                  <pic:spPr bwMode="auto">
+                    <a:xfrm>
+                      <a:off x="0" y="0"/>
+                      <a:ext cx="3362291" cy="2566212"/>
+                    </a:xfrm>
+                    <a:prstGeom prst="rect">
+                      <a:avLst/>
+                    </a:prstGeom>
+                    <a:noFill/>
+                    <a:ln>
+                      <a:noFill/>
+                    </a:ln>
+                    <a:extLst>
+                      <a:ext uri="{53640926-AAD7-44D8-BBD7-CCE9431645EC}">
+                        <a14:shadowObscured xmlns:a14="http://schemas.microsoft.com/office/drawing/2010/main"/>
+                      </a:ext>
+                    </a:extLst>
+                  </pic:spPr>
+                </pic:pic>
+              </a:graphicData>
+            </a:graphic>
+          </wp:inline>
+        </w:drawing>
+      </w:r>
+    </w:p>
+    <w:p>
+      <w:pPr>
+        <w:spacing w:line="360" w:lineRule="auto"/>
+        <w:rPr>
+          <w:rFonts w:ascii="Arial" w:hAnsi="Arial" w:cs="Arial"/>
+        </w:rPr>
+      </w:pPr>
+    </w:p>
+    <w:p>
+      <w:pPr>
+        <w:spacing w:line="360" w:lineRule="auto"/>
+        <w:rPr>
+          <w:rFonts w:ascii="Arial" w:hAnsi="Arial" w:cs="Arial"/>
+        </w:rPr>
+      </w:pPr>
+      <w:r>
+        <w:rPr>
+          <w:rFonts w:ascii="Arial" w:hAnsi="Arial" w:cs="Arial"/>
+        </w:rPr>
+        <w:lastRenderedPageBreak/>
         <w:t>Step 8: User can press the reset button whenever the user faces lagging problem.</w:t>
       </w:r>
     </w:p>
@@ -383,6 +2159,174 @@
           <w:rFonts w:ascii="Arial" w:hAnsi="Arial" w:cs="Arial"/>
         </w:rPr>
       </w:pPr>
+    </w:p>
+    <w:p>
+      <w:pPr>
+        <w:spacing w:line="360" w:lineRule="auto"/>
+        <w:jc w:val="center"/>
+        <w:rPr>
+          <w:rFonts w:ascii="Arial" w:hAnsi="Arial" w:cs="Arial"/>
+        </w:rPr>
+      </w:pPr>
+      <w:r>
+        <w:rPr>
+          <w:rFonts w:ascii="Arial" w:hAnsi="Arial" w:cs="Arial"/>
+          <w:noProof/>
+        </w:rPr>
+        <mc:AlternateContent>
+          <mc:Choice Requires="wps">
+            <w:drawing>
+              <wp:anchor distT="0" distB="0" distL="114300" distR="114300" simplePos="0" relativeHeight="251680768" behindDoc="0" locked="0" layoutInCell="1" allowOverlap="1" wp14:anchorId="2407925A" wp14:editId="30FDF018">
+                <wp:simplePos x="0" y="0"/>
+                <wp:positionH relativeFrom="column">
+                  <wp:posOffset>2414208</wp:posOffset>
+                </wp:positionH>
+                <wp:positionV relativeFrom="paragraph">
+                  <wp:posOffset>1575605</wp:posOffset>
+                </wp:positionV>
+                <wp:extent cx="256478" cy="284356"/>
+                <wp:effectExtent l="0" t="0" r="10795" b="20955"/>
+                <wp:wrapNone/>
+                <wp:docPr id="1737275636" name="Rectangle 2"/>
+                <wp:cNvGraphicFramePr/>
+                <a:graphic xmlns:a="http://schemas.openxmlformats.org/drawingml/2006/main">
+                  <a:graphicData uri="http://schemas.microsoft.com/office/word/2010/wordprocessingShape">
+                    <wps:wsp>
+                      <wps:cNvSpPr/>
+                      <wps:spPr>
+                        <a:xfrm>
+                          <a:off x="0" y="0"/>
+                          <a:ext cx="256478" cy="284356"/>
+                        </a:xfrm>
+                        <a:prstGeom prst="rect">
+                          <a:avLst/>
+                        </a:prstGeom>
+                        <a:noFill/>
+                        <a:ln w="19050">
+                          <a:solidFill>
+                            <a:srgbClr val="0070C0"/>
+                          </a:solidFill>
+                        </a:ln>
+                      </wps:spPr>
+                      <wps:style>
+                        <a:lnRef idx="0">
+                          <a:scrgbClr r="0" g="0" b="0"/>
+                        </a:lnRef>
+                        <a:fillRef idx="0">
+                          <a:scrgbClr r="0" g="0" b="0"/>
+                        </a:fillRef>
+                        <a:effectRef idx="0">
+                          <a:scrgbClr r="0" g="0" b="0"/>
+                        </a:effectRef>
+                        <a:fontRef idx="minor">
+                          <a:schemeClr val="dk1"/>
+                        </a:fontRef>
+                      </wps:style>
+                      <wps:bodyPr rot="0" spcFirstLastPara="0" vertOverflow="overflow" horzOverflow="overflow" vert="horz" wrap="square" lIns="91440" tIns="45720" rIns="91440" bIns="45720" numCol="1" spcCol="0" rtlCol="0" fromWordArt="0" anchor="ctr" anchorCtr="0" forceAA="0" compatLnSpc="1">
+                        <a:prstTxWarp prst="textNoShape">
+                          <a:avLst/>
+                        </a:prstTxWarp>
+                        <a:noAutofit/>
+                      </wps:bodyPr>
+                    </wps:wsp>
+                  </a:graphicData>
+                </a:graphic>
+                <wp14:sizeRelH relativeFrom="margin">
+                  <wp14:pctWidth>0</wp14:pctWidth>
+                </wp14:sizeRelH>
+                <wp14:sizeRelV relativeFrom="margin">
+                  <wp14:pctHeight>0</wp14:pctHeight>
+                </wp14:sizeRelV>
+              </wp:anchor>
+            </w:drawing>
+          </mc:Choice>
+          <mc:Fallback>
+            <w:pict>
+              <v:rect w14:anchorId="5814F7DC" id="Rectangle 2" o:spid="_x0000_s1026" style="position:absolute;margin-left:190.1pt;margin-top:124.05pt;width:20.2pt;height:22.4pt;z-index:251680768;visibility:visible;mso-wrap-style:square;mso-width-percent:0;mso-height-percent:0;mso-wrap-distance-left:9pt;mso-wrap-distance-top:0;mso-wrap-distance-right:9pt;mso-wrap-distance-bottom:0;mso-position-horizontal:absolute;mso-position-horizontal-relative:text;mso-position-vertical:absolute;mso-position-vertical-relative:text;mso-width-percent:0;mso-height-percent:0;mso-width-relative:margin;mso-height-relative:margin;v-text-anchor:middle" o:gfxdata="UEsDBBQABgAIAAAAIQC2gziS/gAAAOEBAAATAAAAW0NvbnRlbnRfVHlwZXNdLnhtbJSRQU7DMBBF&#10;90jcwfIWJU67QAgl6YK0S0CoHGBkTxKLZGx5TGhvj5O2G0SRWNoz/78nu9wcxkFMGNg6quQqL6RA&#10;0s5Y6ir5vt9lD1JwBDIwOMJKHpHlpr69KfdHjyxSmriSfYz+USnWPY7AufNIadK6MEJMx9ApD/oD&#10;OlTrorhX2lFEilmcO2RdNtjC5xDF9pCuTyYBB5bi6bQ4syoJ3g9WQ0ymaiLzg5KdCXlKLjvcW893&#10;SUOqXwnz5DrgnHtJTxOsQfEKIT7DmDSUCaxw7Rqn8787ZsmRM9e2VmPeBN4uqYvTtW7jvijg9N/y&#10;JsXecLq0q+WD6m8AAAD//wMAUEsDBBQABgAIAAAAIQA4/SH/1gAAAJQBAAALAAAAX3JlbHMvLnJl&#10;bHOkkMFqwzAMhu+DvYPRfXGawxijTi+j0GvpHsDYimMaW0Yy2fr2M4PBMnrbUb/Q94l/f/hMi1qR&#10;JVI2sOt6UJgd+ZiDgffL8ekFlFSbvV0oo4EbChzGx4f9GRdb25HMsYhqlCwG5lrLq9biZkxWOiqY&#10;22YiTra2kYMu1l1tQD30/bPm3wwYN0x18gb45AdQl1tp5j/sFB2T0FQ7R0nTNEV3j6o9feQzro1i&#10;OWA14Fm+Q8a1a8+Bvu/d/dMb2JY5uiPbhG/ktn4cqGU/er3pcvwCAAD//wMAUEsDBBQABgAIAAAA&#10;IQBP5m5RcAIAAE4FAAAOAAAAZHJzL2Uyb0RvYy54bWysVMlu2zAQvRfoPxC8N5JdO4sROTAcpCgQ&#10;JEGTImeaIm2iFIcd0pbdr++QkhekvaToheJo9jdveH2zbSzbKAwGXMUHZyVnykmojVtW/PvL3adL&#10;zkIUrhYWnKr4TgV+M/344br1EzWEFdhaIaMgLkxaX/FVjH5SFEGuVCPCGXjlSKkBGxFJxGVRo2gp&#10;emOLYVmeFy1g7RGkCoH+3nZKPs3xtVYyPmodVGS24lRbzCfmc5HOYnotJksUfmVkX4b4hyoaYRwl&#10;PYS6FVGwNZo/QjVGIgTQ8UxCU4DWRqrcA3UzKN9087wSXuVeCJzgDzCF/xdWPmye/RMSDK0Pk0DX&#10;1MVWY5O+VB/bZrB2B7DUNjJJP4fj89EFTVeSang5+jw+T2AWR2ePIX5R0LB0qTjSLDJEYnMfYme6&#10;N0m5HNwZa/M8rGMtkemqHJfZI4A1ddImu4DLxdwi24g00vKinOcpUuITM5Kso2qOTeVb3FmVYlj3&#10;TWlm6txbDir7qB01iLtElj1BcjBySIaaqninb++SvFVm5Dv9D045P7h48G+MA+wQSvuiDrDUPwb9&#10;MHRnv4eiAyBhsYB694QMoVuJ4OWdoTndixCfBNIOEAC01/GRDm2B5gH9jbMV4K+//U/2RE3SctbS&#10;TlU8/FwLVJzZr45IezUYjdISZmE0vhiSgKeaxanGrZs50IwH9IJ4ma/JPtr9VSM0r7T+s5SVVMJJ&#10;yl1xGXEvzGM3UHpApJrNshktnhfx3j17mYInVBMPX7avAn1P1kgsf4D9/onJG852tsnTwWwdQZtM&#10;6COuPd60tHkl+gcmvQqncrY6PoPT3wAAAP//AwBQSwMEFAAGAAgAAAAhAOelF8DhAAAACwEAAA8A&#10;AABkcnMvZG93bnJldi54bWxMj1FLwzAQx98Fv0M4wTeXLI7R1aajCB0oImyr+HprYltsLqXJuvrt&#10;jU/z8e5+/O/3z7az7dlkRt85UrBcCGCGaqc7ahRUx/IhAeYDksbekVHwYzxs89ubDFPtLrQ30yE0&#10;LIaQT1FBG8KQcu7r1lj0CzcYircvN1oMcRwbrke8xHDbcynEmlvsKH5ocTDPram/D2er4P3Nfja7&#10;osBqKo8fZbXfvbhXqdT93Vw8AQtmDlcY/vSjOuTR6eTOpD3rFTwmQkZUgVwlS2CRWEmxBnaKm43c&#10;AM8z/r9D/gsAAP//AwBQSwECLQAUAAYACAAAACEAtoM4kv4AAADhAQAAEwAAAAAAAAAAAAAAAAAA&#10;AAAAW0NvbnRlbnRfVHlwZXNdLnhtbFBLAQItABQABgAIAAAAIQA4/SH/1gAAAJQBAAALAAAAAAAA&#10;AAAAAAAAAC8BAABfcmVscy8ucmVsc1BLAQItABQABgAIAAAAIQBP5m5RcAIAAE4FAAAOAAAAAAAA&#10;AAAAAAAAAC4CAABkcnMvZTJvRG9jLnhtbFBLAQItABQABgAIAAAAIQDnpRfA4QAAAAsBAAAPAAAA&#10;AAAAAAAAAAAAAMoEAABkcnMvZG93bnJldi54bWxQSwUGAAAAAAQABADzAAAA2AUAAAAA&#10;" filled="f" strokecolor="#0070c0" strokeweight="1.5pt"/>
+            </w:pict>
+          </mc:Fallback>
+        </mc:AlternateContent>
+      </w:r>
+      <w:r>
+        <w:rPr>
+          <w:rFonts w:ascii="Arial" w:hAnsi="Arial" w:cs="Arial"/>
+          <w:noProof/>
+        </w:rPr>
+        <w:drawing>
+          <wp:inline distT="0" distB="0" distL="0" distR="0" wp14:anchorId="128DFD19" wp14:editId="18F09479">
+            <wp:extent cx="2665860" cy="2653898"/>
+            <wp:effectExtent l="0" t="0" r="1270" b="0"/>
+            <wp:docPr id="1265199582" name="Picture 5"/>
+            <wp:cNvGraphicFramePr>
+              <a:graphicFrameLocks xmlns:a="http://schemas.openxmlformats.org/drawingml/2006/main" noChangeAspect="1"/>
+            </wp:cNvGraphicFramePr>
+            <a:graphic xmlns:a="http://schemas.openxmlformats.org/drawingml/2006/main">
+              <a:graphicData uri="http://schemas.openxmlformats.org/drawingml/2006/picture">
+                <pic:pic xmlns:pic="http://schemas.openxmlformats.org/drawingml/2006/picture">
+                  <pic:nvPicPr>
+                    <pic:cNvPr id="1265199582" name="Picture 1265199582"/>
+                    <pic:cNvPicPr/>
+                  </pic:nvPicPr>
+                  <pic:blipFill rotWithShape="1">
+                    <a:blip r:embed="rId16" cstate="print">
+                      <a:extLst>
+                        <a:ext uri="{28A0092B-C50C-407E-A947-70E740481C1C}">
+                          <a14:useLocalDpi xmlns:a14="http://schemas.microsoft.com/office/drawing/2010/main" val="0"/>
+                        </a:ext>
+                      </a:extLst>
+                    </a:blip>
+                    <a:srcRect l="8005" t="7167" r="16615" b="36552"/>
+                    <a:stretch/>
+                  </pic:blipFill>
+                  <pic:spPr bwMode="auto">
+                    <a:xfrm>
+                      <a:off x="0" y="0"/>
+                      <a:ext cx="2679412" cy="2667389"/>
+                    </a:xfrm>
+                    <a:prstGeom prst="rect">
+                      <a:avLst/>
+                    </a:prstGeom>
+                    <a:ln>
+                      <a:noFill/>
+                    </a:ln>
+                    <a:extLst>
+                      <a:ext uri="{53640926-AAD7-44D8-BBD7-CCE9431645EC}">
+                        <a14:shadowObscured xmlns:a14="http://schemas.microsoft.com/office/drawing/2010/main"/>
+                      </a:ext>
+                    </a:extLst>
+                  </pic:spPr>
+                </pic:pic>
+              </a:graphicData>
+            </a:graphic>
+          </wp:inline>
+        </w:drawing>
+      </w:r>
+    </w:p>
+    <w:p>
+      <w:pPr>
+        <w:spacing w:line="360" w:lineRule="auto"/>
+        <w:jc w:val="center"/>
+        <w:rPr>
+          <w:rFonts w:ascii="Arial" w:hAnsi="Arial" w:cs="Arial"/>
+        </w:rPr>
+      </w:pPr>
+    </w:p>
+    <w:p>
+      <w:pPr>
+        <w:spacing w:line="360" w:lineRule="auto"/>
+        <w:jc w:val="center"/>
+        <w:rPr>
+          <w:rFonts w:ascii="Arial" w:hAnsi="Arial" w:cs="Arial"/>
+        </w:rPr>
+      </w:pPr>
+    </w:p>
+    <w:p>
+      <w:pPr>
+        <w:spacing w:line="360" w:lineRule="auto"/>
+        <w:rPr>
+          <w:rFonts w:ascii="Arial" w:hAnsi="Arial" w:cs="Arial"/>
+        </w:rPr>
+      </w:pPr>
       <w:r>
         <w:rPr>
           <w:rFonts w:ascii="Arial" w:hAnsi="Arial" w:cs="Arial"/>
@@ -393,42 +2337,170 @@
         <w:rPr>
           <w:rFonts w:ascii="Arial" w:hAnsi="Arial" w:cs="Arial"/>
         </w:rPr>
-        <w:t xml:space="preserve">To charge the </w:t>
-      </w:r>
-      <w:r>
-        <w:rPr>
-          <w:rFonts w:ascii="Arial" w:hAnsi="Arial" w:cs="Arial"/>
-        </w:rPr>
-        <w:t>battery</w:t>
-      </w:r>
-      <w:r>
-        <w:rPr>
-          <w:rFonts w:ascii="Arial" w:hAnsi="Arial" w:cs="Arial"/>
-        </w:rPr>
-        <w:t xml:space="preserve"> user can use the power bank module which they have used prior to initialize the system.</w:t>
-      </w:r>
-      <w:r>
-        <w:rPr>
-          <w:rFonts w:ascii="Arial" w:hAnsi="Arial" w:cs="Arial"/>
-        </w:rPr>
-        <w:t xml:space="preserve"> </w:t>
-      </w:r>
-    </w:p>
-    <w:p>
-      <w:pPr>
-        <w:spacing w:line="360" w:lineRule="auto"/>
-        <w:rPr>
-          <w:rFonts w:ascii="Arial" w:hAnsi="Arial" w:cs="Arial"/>
-        </w:rPr>
-      </w:pPr>
-    </w:p>
-    <w:p>
-      <w:pPr>
-        <w:spacing w:line="360" w:lineRule="auto"/>
-        <w:rPr>
-          <w:rFonts w:ascii="Arial" w:hAnsi="Arial" w:cs="Arial"/>
-        </w:rPr>
-      </w:pPr>
+        <w:t xml:space="preserve">The user can charge the </w:t>
+      </w:r>
+      <w:r>
+        <w:rPr>
+          <w:rFonts w:ascii="Arial" w:hAnsi="Arial" w:cs="Arial"/>
+        </w:rPr>
+        <w:t>power bank module which they have used prior to initialize the system</w:t>
+      </w:r>
+      <w:r>
+        <w:rPr>
+          <w:rFonts w:ascii="Arial" w:hAnsi="Arial" w:cs="Arial"/>
+        </w:rPr>
+        <w:t xml:space="preserve"> by connecting it with charging port.</w:t>
+      </w:r>
+    </w:p>
+    <w:p>
+      <w:pPr>
+        <w:spacing w:line="360" w:lineRule="auto"/>
+        <w:rPr>
+          <w:rFonts w:ascii="Arial" w:hAnsi="Arial" w:cs="Arial"/>
+        </w:rPr>
+      </w:pPr>
+    </w:p>
+    <w:p>
+      <w:pPr>
+        <w:spacing w:line="360" w:lineRule="auto"/>
+        <w:jc w:val="center"/>
+        <w:rPr>
+          <w:rFonts w:ascii="Arial" w:hAnsi="Arial" w:cs="Arial"/>
+        </w:rPr>
+      </w:pPr>
+      <w:r>
+        <w:rPr>
+          <w:rFonts w:ascii="Arial" w:hAnsi="Arial" w:cs="Arial"/>
+          <w:noProof/>
+        </w:rPr>
+        <mc:AlternateContent>
+          <mc:Choice Requires="wps">
+            <w:drawing>
+              <wp:anchor distT="0" distB="0" distL="114300" distR="114300" simplePos="0" relativeHeight="251682816" behindDoc="0" locked="0" layoutInCell="1" allowOverlap="1" wp14:anchorId="3A68F1DF" wp14:editId="72C0C933">
+                <wp:simplePos x="0" y="0"/>
+                <wp:positionH relativeFrom="column">
+                  <wp:posOffset>2609215</wp:posOffset>
+                </wp:positionH>
+                <wp:positionV relativeFrom="paragraph">
+                  <wp:posOffset>1915021</wp:posOffset>
+                </wp:positionV>
+                <wp:extent cx="657349" cy="646770"/>
+                <wp:effectExtent l="0" t="0" r="28575" b="20320"/>
+                <wp:wrapNone/>
+                <wp:docPr id="1578421901" name="Rectangle 2"/>
+                <wp:cNvGraphicFramePr/>
+                <a:graphic xmlns:a="http://schemas.openxmlformats.org/drawingml/2006/main">
+                  <a:graphicData uri="http://schemas.microsoft.com/office/word/2010/wordprocessingShape">
+                    <wps:wsp>
+                      <wps:cNvSpPr/>
+                      <wps:spPr>
+                        <a:xfrm>
+                          <a:off x="0" y="0"/>
+                          <a:ext cx="657349" cy="646770"/>
+                        </a:xfrm>
+                        <a:prstGeom prst="rect">
+                          <a:avLst/>
+                        </a:prstGeom>
+                        <a:noFill/>
+                        <a:ln w="19050">
+                          <a:solidFill>
+                            <a:srgbClr val="0070C0"/>
+                          </a:solidFill>
+                        </a:ln>
+                      </wps:spPr>
+                      <wps:style>
+                        <a:lnRef idx="0">
+                          <a:scrgbClr r="0" g="0" b="0"/>
+                        </a:lnRef>
+                        <a:fillRef idx="0">
+                          <a:scrgbClr r="0" g="0" b="0"/>
+                        </a:fillRef>
+                        <a:effectRef idx="0">
+                          <a:scrgbClr r="0" g="0" b="0"/>
+                        </a:effectRef>
+                        <a:fontRef idx="minor">
+                          <a:schemeClr val="dk1"/>
+                        </a:fontRef>
+                      </wps:style>
+                      <wps:bodyPr rot="0" spcFirstLastPara="0" vertOverflow="overflow" horzOverflow="overflow" vert="horz" wrap="square" lIns="91440" tIns="45720" rIns="91440" bIns="45720" numCol="1" spcCol="0" rtlCol="0" fromWordArt="0" anchor="ctr" anchorCtr="0" forceAA="0" compatLnSpc="1">
+                        <a:prstTxWarp prst="textNoShape">
+                          <a:avLst/>
+                        </a:prstTxWarp>
+                        <a:noAutofit/>
+                      </wps:bodyPr>
+                    </wps:wsp>
+                  </a:graphicData>
+                </a:graphic>
+                <wp14:sizeRelH relativeFrom="margin">
+                  <wp14:pctWidth>0</wp14:pctWidth>
+                </wp14:sizeRelH>
+                <wp14:sizeRelV relativeFrom="margin">
+                  <wp14:pctHeight>0</wp14:pctHeight>
+                </wp14:sizeRelV>
+              </wp:anchor>
+            </w:drawing>
+          </mc:Choice>
+          <mc:Fallback>
+            <w:pict>
+              <v:rect w14:anchorId="3C92DEAC" id="Rectangle 2" o:spid="_x0000_s1026" style="position:absolute;margin-left:205.45pt;margin-top:150.8pt;width:51.75pt;height:50.95pt;z-index:251682816;visibility:visible;mso-wrap-style:square;mso-width-percent:0;mso-height-percent:0;mso-wrap-distance-left:9pt;mso-wrap-distance-top:0;mso-wrap-distance-right:9pt;mso-wrap-distance-bottom:0;mso-position-horizontal:absolute;mso-position-horizontal-relative:text;mso-position-vertical:absolute;mso-position-vertical-relative:text;mso-width-percent:0;mso-height-percent:0;mso-width-relative:margin;mso-height-relative:margin;v-text-anchor:middle" o:gfxdata="UEsDBBQABgAIAAAAIQC2gziS/gAAAOEBAAATAAAAW0NvbnRlbnRfVHlwZXNdLnhtbJSRQU7DMBBF&#10;90jcwfIWJU67QAgl6YK0S0CoHGBkTxKLZGx5TGhvj5O2G0SRWNoz/78nu9wcxkFMGNg6quQqL6RA&#10;0s5Y6ir5vt9lD1JwBDIwOMJKHpHlpr69KfdHjyxSmriSfYz+USnWPY7AufNIadK6MEJMx9ApD/oD&#10;OlTrorhX2lFEilmcO2RdNtjC5xDF9pCuTyYBB5bi6bQ4syoJ3g9WQ0ymaiLzg5KdCXlKLjvcW893&#10;SUOqXwnz5DrgnHtJTxOsQfEKIT7DmDSUCaxw7Rqn8787ZsmRM9e2VmPeBN4uqYvTtW7jvijg9N/y&#10;JsXecLq0q+WD6m8AAAD//wMAUEsDBBQABgAIAAAAIQA4/SH/1gAAAJQBAAALAAAAX3JlbHMvLnJl&#10;bHOkkMFqwzAMhu+DvYPRfXGawxijTi+j0GvpHsDYimMaW0Yy2fr2M4PBMnrbUb/Q94l/f/hMi1qR&#10;JVI2sOt6UJgd+ZiDgffL8ekFlFSbvV0oo4EbChzGx4f9GRdb25HMsYhqlCwG5lrLq9biZkxWOiqY&#10;22YiTra2kYMu1l1tQD30/bPm3wwYN0x18gb45AdQl1tp5j/sFB2T0FQ7R0nTNEV3j6o9feQzro1i&#10;OWA14Fm+Q8a1a8+Bvu/d/dMb2JY5uiPbhG/ktn4cqGU/er3pcvwCAAD//wMAUEsDBBQABgAIAAAA&#10;IQDC92cNcQIAAE4FAAAOAAAAZHJzL2Uyb0RvYy54bWysVN9v2jAQfp+0/8Hy+5rAKKyooUJUTJOq&#10;tmo79dk4NkRzfN7ZENhfv7OTAOr20mkvzjn3+7vvfH2zrw3bKfQV2IIPLnLOlJVQVnZd8O8vy09f&#10;OPNB2FIYsKrgB+X5zezjh+vGTdUQNmBKhYyCWD9tXME3Ibhplnm5UbXwF+CUJaUGrEWgK66zEkVD&#10;0WuTDfN8nDWApUOQynv6e9sq+SzF11rJ8KC1V4GZglNtIZ2YzlU8s9m1mK5RuE0luzLEP1RRi8pS&#10;0mOoWxEE22L1R6i6kggedLiQUGegdSVV6oG6GeRvunneCKdSLwSOd0eY/P8LK+93z+4RCYbG+akn&#10;MXax11jHL9XH9gmswxEstQ9M0s/x5eTz6IozSarxaDyZJDCzk7NDH74qqFkUCo40iwSR2N35QAnJ&#10;tDeJuSwsK2PSPIxlDZHpKr/Mk4cHU5VRG+08rlcLg2wn4kjzSb7oE5+ZUWxjKcWpqSSFg1ExhrFP&#10;SrOqTL2loLKL2lKDuEtk6QmSgpFDNNRUxTt9O5forRIj3+l/dEr5wYajf11ZwBahuC/qCEv5YxCZ&#10;TYXr1r6HogUgYrGC8vCIDKFdCe/ksqI53QkfHgXSDhAAtNfhgQ5tgOYBncTZBvDX3/5He6ImaTlr&#10;aKcK7n9uBSrOzDdLpL0ajEZxCdNldDkZ0gXPNatzjd3WC6AZD+gFcTKJ0T6YXtQI9Sut/zxmJZWw&#10;knIXXAbsL4vQDpQeEKnm82RGi+dEuLPPTsbgEdXIw5f9q0DXkTUQy++h3z8xfcPZ1jZ6WphvA+gq&#10;EfqEa4c3LW2aQvfAxFfh/J6sTs/g7DcAAAD//wMAUEsDBBQABgAIAAAAIQCs7jgK4QAAAAsBAAAP&#10;AAAAZHJzL2Rvd25yZXYueG1sTI9BS8NAEIXvgv9hGcGb3U2bFo3ZlCCkoIjQNuJ1mqxJMDsbsts0&#10;/nvHkx6H9/HeN+l2tr2YzOg7RxqihQJhqHJ1R42G8ljc3YPwAanG3pHR8G08bLPrqxST2l1ob6ZD&#10;aASXkE9QQxvCkEjpq9ZY9As3GOLs040WA59jI+sRL1xue7lUaiMtdsQLLQ7mqTXV1+FsNby92o9m&#10;l+dYTsXxvSj3u2f3stT69mbOH0EEM4c/GH71WR0ydjq5M9Ve9BriSD0wqmGlog0IJtZRHIM4caRW&#10;a5BZKv//kP0AAAD//wMAUEsBAi0AFAAGAAgAAAAhALaDOJL+AAAA4QEAABMAAAAAAAAAAAAAAAAA&#10;AAAAAFtDb250ZW50X1R5cGVzXS54bWxQSwECLQAUAAYACAAAACEAOP0h/9YAAACUAQAACwAAAAAA&#10;AAAAAAAAAAAvAQAAX3JlbHMvLnJlbHNQSwECLQAUAAYACAAAACEAwvdnDXECAABOBQAADgAAAAAA&#10;AAAAAAAAAAAuAgAAZHJzL2Uyb0RvYy54bWxQSwECLQAUAAYACAAAACEArO44CuEAAAALAQAADwAA&#10;AAAAAAAAAAAAAADLBAAAZHJzL2Rvd25yZXYueG1sUEsFBgAAAAAEAAQA8wAAANkFAAAAAA==&#10;" filled="f" strokecolor="#0070c0" strokeweight="1.5pt"/>
+            </w:pict>
+          </mc:Fallback>
+        </mc:AlternateContent>
+      </w:r>
+      <w:r>
+        <w:rPr>
+          <w:rFonts w:ascii="Arial" w:hAnsi="Arial" w:cs="Arial"/>
+          <w:noProof/>
+        </w:rPr>
+        <w:drawing>
+          <wp:inline distT="0" distB="0" distL="0" distR="0" wp14:anchorId="5DBD6D51" wp14:editId="6A0EAC22">
+            <wp:extent cx="1750741" cy="2776020"/>
+            <wp:effectExtent l="0" t="0" r="1905" b="5715"/>
+            <wp:docPr id="1249376227" name="Picture 7"/>
+            <wp:cNvGraphicFramePr>
+              <a:graphicFrameLocks xmlns:a="http://schemas.openxmlformats.org/drawingml/2006/main" noChangeAspect="1"/>
+            </wp:cNvGraphicFramePr>
+            <a:graphic xmlns:a="http://schemas.openxmlformats.org/drawingml/2006/main">
+              <a:graphicData uri="http://schemas.openxmlformats.org/drawingml/2006/picture">
+                <pic:pic xmlns:pic="http://schemas.openxmlformats.org/drawingml/2006/picture">
+                  <pic:nvPicPr>
+                    <pic:cNvPr id="1249376227" name="Picture 1249376227"/>
+                    <pic:cNvPicPr/>
+                  </pic:nvPicPr>
+                  <pic:blipFill rotWithShape="1">
+                    <a:blip r:embed="rId17" cstate="print">
+                      <a:extLst>
+                        <a:ext uri="{28A0092B-C50C-407E-A947-70E740481C1C}">
+                          <a14:useLocalDpi xmlns:a14="http://schemas.microsoft.com/office/drawing/2010/main" val="0"/>
+                        </a:ext>
+                      </a:extLst>
+                    </a:blip>
+                    <a:srcRect l="17076" t="4996" r="27767" b="29411"/>
+                    <a:stretch/>
+                  </pic:blipFill>
+                  <pic:spPr bwMode="auto">
+                    <a:xfrm>
+                      <a:off x="0" y="0"/>
+                      <a:ext cx="1754718" cy="2782326"/>
+                    </a:xfrm>
+                    <a:prstGeom prst="rect">
+                      <a:avLst/>
+                    </a:prstGeom>
+                    <a:ln>
+                      <a:noFill/>
+                    </a:ln>
+                    <a:extLst>
+                      <a:ext uri="{53640926-AAD7-44D8-BBD7-CCE9431645EC}">
+                        <a14:shadowObscured xmlns:a14="http://schemas.microsoft.com/office/drawing/2010/main"/>
+                      </a:ext>
+                    </a:extLst>
+                  </pic:spPr>
+                </pic:pic>
+              </a:graphicData>
+            </a:graphic>
+          </wp:inline>
+        </w:drawing>
+      </w:r>
     </w:p>
     <w:sectPr>
       <w:pgSz w:w="12240" w:h="15840"/>
@@ -840,7 +2912,7 @@
   <w:style w:type="paragraph" w:default="1" w:styleId="Normal">
     <w:name w:val="Normal"/>
     <w:qFormat/>
-    <w:rsid w:val="00165D44"/>
+    <w:rsid w:val="009304FF"/>
   </w:style>
   <w:style w:type="paragraph" w:styleId="Heading1">
     <w:name w:val="heading 1"/>

</xml_diff>